<commit_message>
Oziel y Tosaka al D14
</commit_message>
<xml_diff>
--- a/05 The heart of both worlds/The Heart of both Worlds - Vol.04.docx
+++ b/05 The heart of both worlds/The Heart of both Worlds - Vol.04.docx
@@ -6404,7 +6404,29 @@
           <w:szCs w:val="24"/>
           <w:lang w:val="es-AR"/>
         </w:rPr>
-        <w:t>pero siempre se encuentran fallos en las maquinas. Todo tiene un punto débil, incluso lo que se considera inexpugnable.</w:t>
+        <w:t xml:space="preserve">pero siempre se encuentran fallos en las </w:t>
+      </w:r>
+      <w:r>
+        <w:rPr>
+          <w:rFonts w:ascii="Arial" w:hAnsi="Arial" w:cs="Arial"/>
+          <w:b/>
+          <w:bCs/>
+          <w:sz w:val="24"/>
+          <w:szCs w:val="24"/>
+          <w:lang w:val="es-AR"/>
+        </w:rPr>
+        <w:t>máquinas</w:t>
+      </w:r>
+      <w:r>
+        <w:rPr>
+          <w:rFonts w:ascii="Arial" w:hAnsi="Arial" w:cs="Arial"/>
+          <w:b/>
+          <w:bCs/>
+          <w:sz w:val="24"/>
+          <w:szCs w:val="24"/>
+          <w:lang w:val="es-AR"/>
+        </w:rPr>
+        <w:t>. Todo tiene un punto débil, incluso lo que se considera inexpugnable.</w:t>
       </w:r>
     </w:p>
     <w:p>
@@ -26261,29 +26283,7 @@
           <w:szCs w:val="24"/>
           <w:lang w:val="es-AR"/>
         </w:rPr>
-        <w:t xml:space="preserve">Todo eso </w:t>
-      </w:r>
-      <w:r>
-        <w:rPr>
-          <w:rFonts w:ascii="Arial" w:hAnsi="Arial" w:cs="Arial"/>
-          <w:b/>
-          <w:bCs/>
-          <w:sz w:val="24"/>
-          <w:szCs w:val="24"/>
-          <w:lang w:val="es-AR"/>
-        </w:rPr>
-        <w:t>está</w:t>
-      </w:r>
-      <w:r>
-        <w:rPr>
-          <w:rFonts w:ascii="Arial" w:hAnsi="Arial" w:cs="Arial"/>
-          <w:b/>
-          <w:bCs/>
-          <w:sz w:val="24"/>
-          <w:szCs w:val="24"/>
-          <w:lang w:val="es-AR"/>
-        </w:rPr>
-        <w:t xml:space="preserve"> “rodeando” al distrito 14. La mayoría de aquí son contenedores extranjeros que no pasaron del todo la prueba de amenaza y terminaron aquí guardados por ilegalidades</w:t>
+        <w:t>Todo eso está “rodeando” al distrito 14. La mayoría de aquí son contenedores extranjeros que no pasaron del todo la prueba de amenaza y terminaron aquí guardados por ilegalidades</w:t>
       </w:r>
       <w:r>
         <w:rPr>
@@ -26305,64 +26305,31 @@
           <w:szCs w:val="24"/>
           <w:lang w:val="es-AR"/>
         </w:rPr>
-        <w:t xml:space="preserve"> y armas que de seguro querían meter dentro de </w:t>
-      </w:r>
-      <w:r>
-        <w:rPr>
-          <w:rFonts w:ascii="Arial" w:hAnsi="Arial" w:cs="Arial"/>
-          <w:b/>
-          <w:bCs/>
-          <w:sz w:val="24"/>
-          <w:szCs w:val="24"/>
-          <w:lang w:val="es-AR"/>
-        </w:rPr>
-        <w:t>Unificación</w:t>
-      </w:r>
-      <w:r>
-        <w:rPr>
-          <w:rFonts w:ascii="Arial" w:hAnsi="Arial" w:cs="Arial"/>
-          <w:b/>
-          <w:bCs/>
-          <w:sz w:val="24"/>
-          <w:szCs w:val="24"/>
-          <w:lang w:val="es-AR"/>
-        </w:rPr>
-        <w:t xml:space="preserve"> Central para crear una especie de guerra civil. </w:t>
-      </w:r>
-    </w:p>
-    <w:p>
-      <w:pPr>
-        <w:spacing w:line="360" w:lineRule="auto"/>
-        <w:rPr>
-          <w:rFonts w:ascii="Arial" w:hAnsi="Arial" w:cs="Arial"/>
-          <w:b/>
-          <w:bCs/>
-          <w:sz w:val="24"/>
-          <w:szCs w:val="24"/>
-          <w:lang w:val="es-AR"/>
-        </w:rPr>
-      </w:pPr>
-      <w:r>
-        <w:rPr>
-          <w:rFonts w:ascii="Arial" w:hAnsi="Arial" w:cs="Arial"/>
-          <w:b/>
-          <w:bCs/>
-          <w:sz w:val="24"/>
-          <w:szCs w:val="24"/>
-          <w:lang w:val="es-AR"/>
-        </w:rPr>
-        <w:t>También</w:t>
-      </w:r>
-      <w:r>
-        <w:rPr>
-          <w:rFonts w:ascii="Arial" w:hAnsi="Arial" w:cs="Arial"/>
-          <w:b/>
-          <w:bCs/>
-          <w:sz w:val="24"/>
-          <w:szCs w:val="24"/>
-          <w:lang w:val="es-AR"/>
-        </w:rPr>
-        <w:t xml:space="preserve"> hay contenedores de </w:t>
+        <w:t xml:space="preserve"> y armas que de seguro querían meter dentro de Unificación Central para crear una especie de guerra civil. </w:t>
+      </w:r>
+    </w:p>
+    <w:p>
+      <w:pPr>
+        <w:spacing w:line="360" w:lineRule="auto"/>
+        <w:rPr>
+          <w:rFonts w:ascii="Arial" w:hAnsi="Arial" w:cs="Arial"/>
+          <w:b/>
+          <w:bCs/>
+          <w:sz w:val="24"/>
+          <w:szCs w:val="24"/>
+          <w:lang w:val="es-AR"/>
+        </w:rPr>
+      </w:pPr>
+      <w:r>
+        <w:rPr>
+          <w:rFonts w:ascii="Arial" w:hAnsi="Arial" w:cs="Arial"/>
+          <w:b/>
+          <w:bCs/>
+          <w:sz w:val="24"/>
+          <w:szCs w:val="24"/>
+          <w:lang w:val="es-AR"/>
+        </w:rPr>
+        <w:t xml:space="preserve">También hay contenedores de </w:t>
       </w:r>
       <w:r>
         <w:rPr>
@@ -26406,29 +26373,7 @@
           <w:szCs w:val="24"/>
           <w:lang w:val="es-AR"/>
         </w:rPr>
-        <w:t xml:space="preserve"> drogas </w:t>
-      </w:r>
-      <w:r>
-        <w:rPr>
-          <w:rFonts w:ascii="Arial" w:hAnsi="Arial" w:cs="Arial"/>
-          <w:b/>
-          <w:bCs/>
-          <w:sz w:val="24"/>
-          <w:szCs w:val="24"/>
-          <w:lang w:val="es-AR"/>
-        </w:rPr>
-        <w:t>u</w:t>
-      </w:r>
-      <w:r>
-        <w:rPr>
-          <w:rFonts w:ascii="Arial" w:hAnsi="Arial" w:cs="Arial"/>
-          <w:b/>
-          <w:bCs/>
-          <w:sz w:val="24"/>
-          <w:szCs w:val="24"/>
-          <w:lang w:val="es-AR"/>
-        </w:rPr>
-        <w:t xml:space="preserve"> otr</w:t>
+        <w:t xml:space="preserve"> drogas u otr</w:t>
       </w:r>
       <w:r>
         <w:rPr>
@@ -26494,18 +26439,7 @@
           <w:szCs w:val="24"/>
           <w:lang w:val="es-AR"/>
         </w:rPr>
-        <w:t xml:space="preserve">. Estos contenedores abandonados y </w:t>
-      </w:r>
-      <w:r>
-        <w:rPr>
-          <w:rFonts w:ascii="Arial" w:hAnsi="Arial" w:cs="Arial"/>
-          <w:b/>
-          <w:bCs/>
-          <w:sz w:val="24"/>
-          <w:szCs w:val="24"/>
-          <w:lang w:val="es-AR"/>
-        </w:rPr>
-        <w:t>confiscados</w:t>
+        <w:t>. Estos contenedores abandonados y confiscados</w:t>
       </w:r>
       <w:r>
         <w:rPr>
@@ -26551,29 +26485,7 @@
           <w:szCs w:val="24"/>
           <w:lang w:val="es-AR"/>
         </w:rPr>
-        <w:t xml:space="preserve">Pero no todo es abandonado. Aun se puede observar contenedores nuevos de </w:t>
-      </w:r>
-      <w:r>
-        <w:rPr>
-          <w:rFonts w:ascii="Arial" w:hAnsi="Arial" w:cs="Arial"/>
-          <w:b/>
-          <w:bCs/>
-          <w:sz w:val="24"/>
-          <w:szCs w:val="24"/>
-          <w:lang w:val="es-AR"/>
-        </w:rPr>
-        <w:t>grandes empresas</w:t>
-      </w:r>
-      <w:r>
-        <w:rPr>
-          <w:rFonts w:ascii="Arial" w:hAnsi="Arial" w:cs="Arial"/>
-          <w:b/>
-          <w:bCs/>
-          <w:sz w:val="24"/>
-          <w:szCs w:val="24"/>
-          <w:lang w:val="es-AR"/>
-        </w:rPr>
-        <w:t xml:space="preserve"> mundiales. </w:t>
+        <w:t xml:space="preserve">Pero no todo es abandonado. Aun se puede observar contenedores nuevos de grandes empresas mundiales. </w:t>
       </w:r>
     </w:p>
     <w:p>
@@ -30370,18 +30282,7 @@
           <w:szCs w:val="24"/>
           <w:lang w:val="es-AR"/>
         </w:rPr>
-        <w:t>-¿? –Sadashi miro a Tsuki confundida y hablo– Soy Yuritsuga Sadashi… ya lo dije. Creo…</w:t>
-      </w:r>
-      <w:r>
-        <w:rPr>
-          <w:rFonts w:ascii="Arial" w:hAnsi="Arial" w:cs="Arial"/>
-          <w:b/>
-          <w:bCs/>
-          <w:sz w:val="24"/>
-          <w:szCs w:val="24"/>
-          <w:lang w:val="es-AR"/>
-        </w:rPr>
-        <w:t xml:space="preserve"> ¡Ah! Y un Prototype.</w:t>
+        <w:t>-¿? –Sadashi miro a Tsuki confundida y hablo– Soy Yuritsuga Sadashi… ya lo dije. Creo… ¡Ah! Y un Prototype.</w:t>
       </w:r>
     </w:p>
     <w:p>
@@ -30428,18 +30329,7 @@
           <w:szCs w:val="24"/>
           <w:lang w:val="es-AR"/>
         </w:rPr>
-        <w:t xml:space="preserve"> a su nombre completo</w:t>
-      </w:r>
-      <w:r>
-        <w:rPr>
-          <w:rFonts w:ascii="Arial" w:hAnsi="Arial" w:cs="Arial"/>
-          <w:b/>
-          <w:bCs/>
-          <w:sz w:val="24"/>
-          <w:szCs w:val="24"/>
-          <w:lang w:val="es-AR"/>
-        </w:rPr>
-        <w:t xml:space="preserve"> o </w:t>
+        <w:t xml:space="preserve"> a su nombre completo o </w:t>
       </w:r>
       <w:r>
         <w:rPr>
@@ -30461,62 +30351,29 @@
           <w:szCs w:val="24"/>
           <w:lang w:val="es-AR"/>
         </w:rPr>
-        <w:t>seudónimo</w:t>
-      </w:r>
-      <w:r>
-        <w:rPr>
-          <w:rFonts w:ascii="Arial" w:hAnsi="Arial" w:cs="Arial"/>
-          <w:b/>
-          <w:bCs/>
-          <w:sz w:val="24"/>
-          <w:szCs w:val="24"/>
-          <w:lang w:val="es-AR"/>
-        </w:rPr>
-        <w:t xml:space="preserve">. Ella iba </w:t>
-      </w:r>
-      <w:r>
-        <w:rPr>
-          <w:rFonts w:ascii="Arial" w:hAnsi="Arial" w:cs="Arial"/>
-          <w:b/>
-          <w:bCs/>
-          <w:sz w:val="24"/>
-          <w:szCs w:val="24"/>
-          <w:lang w:val="es-AR"/>
-        </w:rPr>
-        <w:t>más</w:t>
-      </w:r>
-      <w:r>
-        <w:rPr>
-          <w:rFonts w:ascii="Arial" w:hAnsi="Arial" w:cs="Arial"/>
-          <w:b/>
-          <w:bCs/>
-          <w:sz w:val="24"/>
-          <w:szCs w:val="24"/>
-          <w:lang w:val="es-AR"/>
-        </w:rPr>
-        <w:t xml:space="preserve"> por el lado de </w:t>
-      </w:r>
-      <w:r>
-        <w:rPr>
-          <w:rFonts w:ascii="Arial" w:hAnsi="Arial" w:cs="Arial"/>
-          <w:b/>
-          <w:bCs/>
-          <w:sz w:val="24"/>
-          <w:szCs w:val="24"/>
-          <w:lang w:val="es-AR"/>
-        </w:rPr>
-        <w:t>qué</w:t>
-      </w:r>
-      <w:r>
-        <w:rPr>
-          <w:rFonts w:ascii="Arial" w:hAnsi="Arial" w:cs="Arial"/>
-          <w:b/>
-          <w:bCs/>
-          <w:sz w:val="24"/>
-          <w:szCs w:val="24"/>
-          <w:lang w:val="es-AR"/>
-        </w:rPr>
-        <w:t xml:space="preserve"> clase de monstruo es para poder utilizar </w:t>
+        <w:t xml:space="preserve">seudónimo. Ella iba más por el lado de </w:t>
+      </w:r>
+      <w:r>
+        <w:rPr>
+          <w:rFonts w:ascii="Arial" w:hAnsi="Arial" w:cs="Arial"/>
+          <w:b/>
+          <w:bCs/>
+          <w:sz w:val="24"/>
+          <w:szCs w:val="24"/>
+          <w:lang w:val="es-AR"/>
+        </w:rPr>
+        <w:t>¿</w:t>
+      </w:r>
+      <w:r>
+        <w:rPr>
+          <w:rFonts w:ascii="Arial" w:hAnsi="Arial" w:cs="Arial"/>
+          <w:b/>
+          <w:bCs/>
+          <w:sz w:val="24"/>
+          <w:szCs w:val="24"/>
+          <w:lang w:val="es-AR"/>
+        </w:rPr>
+        <w:t xml:space="preserve">qué clase de monstruo es para poder utilizar </w:t>
       </w:r>
       <w:r>
         <w:rPr>
@@ -30538,29 +30395,18 @@
           <w:szCs w:val="24"/>
           <w:lang w:val="es-AR"/>
         </w:rPr>
-        <w:t xml:space="preserve"> de fuego concentrado que provengan de sus manos como propulsores de un </w:t>
-      </w:r>
-      <w:r>
-        <w:rPr>
-          <w:rFonts w:ascii="Arial" w:hAnsi="Arial" w:cs="Arial"/>
-          <w:b/>
-          <w:bCs/>
-          <w:sz w:val="24"/>
-          <w:szCs w:val="24"/>
-          <w:lang w:val="es-AR"/>
-        </w:rPr>
-        <w:t>cohete</w:t>
-      </w:r>
-      <w:r>
-        <w:rPr>
-          <w:rFonts w:ascii="Arial" w:hAnsi="Arial" w:cs="Arial"/>
-          <w:b/>
-          <w:bCs/>
-          <w:sz w:val="24"/>
-          <w:szCs w:val="24"/>
-          <w:lang w:val="es-AR"/>
-        </w:rPr>
-        <w:t>.</w:t>
+        <w:t xml:space="preserve"> de fuego concentrado que provengan de sus manos como propulsores de un cohete</w:t>
+      </w:r>
+      <w:r>
+        <w:rPr>
+          <w:rFonts w:ascii="Arial" w:hAnsi="Arial" w:cs="Arial"/>
+          <w:b/>
+          <w:bCs/>
+          <w:sz w:val="24"/>
+          <w:szCs w:val="24"/>
+          <w:lang w:val="es-AR"/>
+        </w:rPr>
+        <w:t>?</w:t>
       </w:r>
     </w:p>
     <w:p>
@@ -30608,139 +30454,7 @@
           <w:szCs w:val="24"/>
           <w:lang w:val="es-AR"/>
         </w:rPr>
-        <w:t xml:space="preserve">(-No tendría que ser de mi </w:t>
-      </w:r>
-      <w:r>
-        <w:rPr>
-          <w:rFonts w:ascii="Arial" w:hAnsi="Arial" w:cs="Arial"/>
-          <w:b/>
-          <w:bCs/>
-          <w:sz w:val="24"/>
-          <w:szCs w:val="24"/>
-          <w:lang w:val="es-AR"/>
-        </w:rPr>
-        <w:t>incumbencia</w:t>
-      </w:r>
-      <w:r>
-        <w:rPr>
-          <w:rFonts w:ascii="Arial" w:hAnsi="Arial" w:cs="Arial"/>
-          <w:b/>
-          <w:bCs/>
-          <w:sz w:val="24"/>
-          <w:szCs w:val="24"/>
-          <w:lang w:val="es-AR"/>
-        </w:rPr>
-        <w:t xml:space="preserve"> </w:t>
-      </w:r>
-      <w:r>
-        <w:rPr>
-          <w:rFonts w:ascii="Arial" w:hAnsi="Arial" w:cs="Arial"/>
-          <w:b/>
-          <w:bCs/>
-          <w:sz w:val="24"/>
-          <w:szCs w:val="24"/>
-          <w:lang w:val="es-AR"/>
-        </w:rPr>
-        <w:t xml:space="preserve">saber </w:t>
-      </w:r>
-      <w:r>
-        <w:rPr>
-          <w:rFonts w:ascii="Arial" w:hAnsi="Arial" w:cs="Arial"/>
-          <w:b/>
-          <w:bCs/>
-          <w:sz w:val="24"/>
-          <w:szCs w:val="24"/>
-          <w:lang w:val="es-AR"/>
-        </w:rPr>
-        <w:t xml:space="preserve">de </w:t>
-      </w:r>
-      <w:r>
-        <w:rPr>
-          <w:rFonts w:ascii="Arial" w:hAnsi="Arial" w:cs="Arial"/>
-          <w:b/>
-          <w:bCs/>
-          <w:sz w:val="24"/>
-          <w:szCs w:val="24"/>
-          <w:lang w:val="es-AR"/>
-        </w:rPr>
-        <w:t>qué</w:t>
-      </w:r>
-      <w:r>
-        <w:rPr>
-          <w:rFonts w:ascii="Arial" w:hAnsi="Arial" w:cs="Arial"/>
-          <w:b/>
-          <w:bCs/>
-          <w:sz w:val="24"/>
-          <w:szCs w:val="24"/>
-          <w:lang w:val="es-AR"/>
-        </w:rPr>
-        <w:t xml:space="preserve"> clase de gente odie tanto a </w:t>
-      </w:r>
-      <w:r>
-        <w:rPr>
-          <w:rFonts w:ascii="Arial" w:hAnsi="Arial" w:cs="Arial"/>
-          <w:b/>
-          <w:bCs/>
-          <w:sz w:val="24"/>
-          <w:szCs w:val="24"/>
-          <w:lang w:val="es-AR"/>
-        </w:rPr>
-        <w:t>Unificación</w:t>
-      </w:r>
-      <w:r>
-        <w:rPr>
-          <w:rFonts w:ascii="Arial" w:hAnsi="Arial" w:cs="Arial"/>
-          <w:b/>
-          <w:bCs/>
-          <w:sz w:val="24"/>
-          <w:szCs w:val="24"/>
-          <w:lang w:val="es-AR"/>
-        </w:rPr>
-        <w:t xml:space="preserve"> Central para que tengan esta clase de </w:t>
-      </w:r>
-      <w:r>
-        <w:rPr>
-          <w:rFonts w:ascii="Arial" w:hAnsi="Arial" w:cs="Arial"/>
-          <w:b/>
-          <w:bCs/>
-          <w:sz w:val="24"/>
-          <w:szCs w:val="24"/>
-          <w:lang w:val="es-AR"/>
-        </w:rPr>
-        <w:t>enemigos</w:t>
-      </w:r>
-      <w:r>
-        <w:rPr>
-          <w:rFonts w:ascii="Arial" w:hAnsi="Arial" w:cs="Arial"/>
-          <w:b/>
-          <w:bCs/>
-          <w:sz w:val="24"/>
-          <w:szCs w:val="24"/>
-          <w:lang w:val="es-AR"/>
-        </w:rPr>
-        <w:t xml:space="preserve">. Creo que solo </w:t>
-      </w:r>
-      <w:r>
-        <w:rPr>
-          <w:rFonts w:ascii="Arial" w:hAnsi="Arial" w:cs="Arial"/>
-          <w:b/>
-          <w:bCs/>
-          <w:sz w:val="24"/>
-          <w:szCs w:val="24"/>
-          <w:lang w:val="es-AR"/>
-        </w:rPr>
-        <w:t>aprovechare</w:t>
-      </w:r>
-      <w:r>
-        <w:rPr>
-          <w:rFonts w:ascii="Arial" w:hAnsi="Arial" w:cs="Arial"/>
-          <w:b/>
-          <w:bCs/>
-          <w:sz w:val="24"/>
-          <w:szCs w:val="24"/>
-          <w:lang w:val="es-AR"/>
-        </w:rPr>
-        <w:t xml:space="preserve"> el odio que ella tiene hacia esta ciudad para tomar lo que </w:t>
+        <w:t xml:space="preserve">(-No tendría que ser de mi incumbencia saber de qué clase de gente odie tanto a Unificación Central para que tengan esta clase de enemigos. Creo que solo aprovechare el odio que ella tiene hacia esta ciudad para tomar lo que </w:t>
       </w:r>
       <w:r>
         <w:rPr>
@@ -30775,8 +30489,6 @@
         </w:rPr>
         <w:t xml:space="preserve"> conseguir</w:t>
       </w:r>
-      <w:bookmarkStart w:id="0" w:name="_GoBack"/>
-      <w:bookmarkEnd w:id="0"/>
       <w:r>
         <w:rPr>
           <w:rFonts w:ascii="Arial" w:hAnsi="Arial" w:cs="Arial"/>
@@ -30820,9 +30532,1766 @@
           <w:szCs w:val="36"/>
           <w:lang w:val="es-AR"/>
         </w:rPr>
-        <w:t xml:space="preserve">Parte </w:t>
-      </w:r>
-      <w:r>
+        <w:t>Parte 5</w:t>
+      </w:r>
+    </w:p>
+    <w:p>
+      <w:pPr>
+        <w:rPr>
+          <w:rFonts w:ascii="Calibri" w:hAnsi="Calibri" w:cs="Calibri"/>
+          <w:b/>
+          <w:color w:val="2683C6" w:themeColor="accent2"/>
+          <w:lang w:val="es-AR"/>
+        </w:rPr>
+      </w:pPr>
+    </w:p>
+    <w:p>
+      <w:pPr>
+        <w:spacing w:line="360" w:lineRule="auto"/>
+        <w:rPr>
+          <w:rFonts w:ascii="Arial" w:hAnsi="Arial" w:cs="Arial"/>
+          <w:b/>
+          <w:bCs/>
+          <w:sz w:val="24"/>
+          <w:szCs w:val="24"/>
+          <w:lang w:val="es-AR"/>
+        </w:rPr>
+      </w:pPr>
+      <w:r>
+        <w:rPr>
+          <w:rFonts w:ascii="Arial" w:hAnsi="Arial" w:cs="Arial"/>
+          <w:b/>
+          <w:bCs/>
+          <w:sz w:val="24"/>
+          <w:szCs w:val="24"/>
+          <w:lang w:val="es-AR"/>
+        </w:rPr>
+        <w:t>Kaminoa Oziel y Tosaka Sixto habían terminado su entrenamiento con un avance bastante notable. Pero la explicación e intentar fortalecer aquella extraña habilidad lo dejarían para otra clase ya que ambos recibieron un mensaje importante de Shimada Naomi.</w:t>
+      </w:r>
+    </w:p>
+    <w:p>
+      <w:pPr>
+        <w:spacing w:line="360" w:lineRule="auto"/>
+        <w:rPr>
+          <w:rFonts w:ascii="Arial" w:hAnsi="Arial" w:cs="Arial"/>
+          <w:b/>
+          <w:bCs/>
+          <w:sz w:val="24"/>
+          <w:szCs w:val="24"/>
+          <w:lang w:val="es-AR"/>
+        </w:rPr>
+      </w:pPr>
+      <w:r>
+        <w:rPr>
+          <w:rFonts w:ascii="Arial" w:hAnsi="Arial" w:cs="Arial"/>
+          <w:b/>
+          <w:bCs/>
+          <w:sz w:val="24"/>
+          <w:szCs w:val="24"/>
+          <w:lang w:val="es-AR"/>
+        </w:rPr>
+        <w:t>Como a Kaminoa se le prohibio un cominicador especial de Unificacion Central, solo retiro su celular del bolsillo de la mochila en donde esta su ropa para cambiarse.</w:t>
+      </w:r>
+    </w:p>
+    <w:p>
+      <w:pPr>
+        <w:spacing w:line="360" w:lineRule="auto"/>
+        <w:rPr>
+          <w:rFonts w:ascii="Arial" w:hAnsi="Arial" w:cs="Arial"/>
+          <w:b/>
+          <w:bCs/>
+          <w:sz w:val="24"/>
+          <w:szCs w:val="24"/>
+          <w:lang w:val="es-AR"/>
+        </w:rPr>
+      </w:pPr>
+      <w:r>
+        <w:rPr>
+          <w:rFonts w:ascii="Arial" w:hAnsi="Arial" w:cs="Arial"/>
+          <w:b/>
+          <w:bCs/>
+          <w:sz w:val="24"/>
+          <w:szCs w:val="24"/>
+          <w:lang w:val="es-AR"/>
+        </w:rPr>
+        <w:t>El ve aquel celular como tonto e incerbible por que se habia acostumbrado bastante al anillo con pantalla holograma que tanto habia utilizado que ahora regresar a su celular solo lo deprime.</w:t>
+      </w:r>
+    </w:p>
+    <w:p>
+      <w:pPr>
+        <w:spacing w:line="360" w:lineRule="auto"/>
+        <w:rPr>
+          <w:rFonts w:ascii="Arial" w:hAnsi="Arial" w:cs="Arial"/>
+          <w:b/>
+          <w:bCs/>
+          <w:sz w:val="24"/>
+          <w:szCs w:val="24"/>
+          <w:lang w:val="es-AR"/>
+        </w:rPr>
+      </w:pPr>
+      <w:r>
+        <w:rPr>
+          <w:rFonts w:ascii="Arial" w:hAnsi="Arial" w:cs="Arial"/>
+          <w:b/>
+          <w:bCs/>
+          <w:sz w:val="24"/>
+          <w:szCs w:val="24"/>
+          <w:lang w:val="es-AR"/>
+        </w:rPr>
+        <w:t>Esta deprecion puede que pase con el pasar del tiempo. Pero aun recuerda aquel comunicador en lo mas profundo de su corazon. Como un gran amigo que decidio estudiar en el extanjero luego de estar juntos toda la primaria y secundiaria.</w:t>
+      </w:r>
+    </w:p>
+    <w:p>
+      <w:pPr>
+        <w:spacing w:line="360" w:lineRule="auto"/>
+        <w:rPr>
+          <w:rFonts w:ascii="Arial" w:hAnsi="Arial" w:cs="Arial"/>
+          <w:b/>
+          <w:bCs/>
+          <w:sz w:val="24"/>
+          <w:szCs w:val="24"/>
+          <w:lang w:val="es-AR"/>
+        </w:rPr>
+      </w:pPr>
+      <w:r>
+        <w:rPr>
+          <w:rFonts w:ascii="Arial" w:hAnsi="Arial" w:cs="Arial"/>
+          <w:b/>
+          <w:bCs/>
+          <w:sz w:val="24"/>
+          <w:szCs w:val="24"/>
+          <w:lang w:val="es-AR"/>
+        </w:rPr>
+        <w:lastRenderedPageBreak/>
+        <w:t>El mensaje solo aclaro que tenían problemas en el distrito Z y que en cuanto lean los mensajes vallan directamente a la sala de monitoreo de Unificacion Central.</w:t>
+      </w:r>
+    </w:p>
+    <w:p>
+      <w:pPr>
+        <w:spacing w:line="360" w:lineRule="auto"/>
+        <w:rPr>
+          <w:rFonts w:ascii="Arial" w:hAnsi="Arial" w:cs="Arial"/>
+          <w:b/>
+          <w:bCs/>
+          <w:sz w:val="24"/>
+          <w:szCs w:val="24"/>
+          <w:lang w:val="es-AR"/>
+        </w:rPr>
+      </w:pPr>
+      <w:r>
+        <w:rPr>
+          <w:rFonts w:ascii="Arial" w:hAnsi="Arial" w:cs="Arial"/>
+          <w:b/>
+          <w:bCs/>
+          <w:sz w:val="24"/>
+          <w:szCs w:val="24"/>
+          <w:lang w:val="es-AR"/>
+        </w:rPr>
+        <w:t>El mensaje no aclaro nada en especifoco. Ellos solo se ducharon y salieron hacia la sala de monitoreo de la ciudad.</w:t>
+      </w:r>
+    </w:p>
+    <w:p>
+      <w:pPr>
+        <w:spacing w:line="360" w:lineRule="auto"/>
+        <w:rPr>
+          <w:rFonts w:ascii="Arial" w:hAnsi="Arial" w:cs="Arial"/>
+          <w:b/>
+          <w:bCs/>
+          <w:sz w:val="24"/>
+          <w:szCs w:val="24"/>
+          <w:lang w:val="es-AR"/>
+        </w:rPr>
+      </w:pPr>
+      <w:r>
+        <w:rPr>
+          <w:rFonts w:ascii="Arial" w:hAnsi="Arial" w:cs="Arial"/>
+          <w:b/>
+          <w:bCs/>
+          <w:sz w:val="24"/>
+          <w:szCs w:val="24"/>
+          <w:lang w:val="es-AR"/>
+        </w:rPr>
+        <w:t>Shimada Naomi ya habia tenido problemas con el distrito Z mucho antes que surgieran estos nuevos problemas. Ahora solo intenta calmar a los pocos que aun se aferran a un conflicto interno entre distritos.</w:t>
+      </w:r>
+    </w:p>
+    <w:p>
+      <w:pPr>
+        <w:spacing w:line="360" w:lineRule="auto"/>
+        <w:rPr>
+          <w:rFonts w:ascii="Arial" w:hAnsi="Arial" w:cs="Arial"/>
+          <w:b/>
+          <w:bCs/>
+          <w:sz w:val="24"/>
+          <w:szCs w:val="24"/>
+          <w:lang w:val="es-AR"/>
+        </w:rPr>
+      </w:pPr>
+      <w:r>
+        <w:rPr>
+          <w:rFonts w:ascii="Arial" w:hAnsi="Arial" w:cs="Arial"/>
+          <w:b/>
+          <w:bCs/>
+          <w:sz w:val="24"/>
+          <w:szCs w:val="24"/>
+          <w:lang w:val="es-AR"/>
+        </w:rPr>
+        <w:t>Ella ya no puede actuar como en el pasado al enviar militares armados a surpimir a los rebeldes. Ya no estan en guerra y no quieren provocar otra. Además, por mas que lo quisiera no puede movilizar tantos militares luego del atentado hacia la torre A.L.I.C.E.</w:t>
+      </w:r>
+    </w:p>
+    <w:p>
+      <w:pPr>
+        <w:spacing w:line="360" w:lineRule="auto"/>
+        <w:rPr>
+          <w:rFonts w:ascii="Arial" w:hAnsi="Arial" w:cs="Arial"/>
+          <w:b/>
+          <w:bCs/>
+          <w:sz w:val="24"/>
+          <w:szCs w:val="24"/>
+          <w:lang w:val="es-AR"/>
+        </w:rPr>
+      </w:pPr>
+      <w:r>
+        <w:rPr>
+          <w:rFonts w:ascii="Arial" w:hAnsi="Arial" w:cs="Arial"/>
+          <w:b/>
+          <w:bCs/>
+          <w:sz w:val="24"/>
+          <w:szCs w:val="24"/>
+          <w:lang w:val="es-AR"/>
+        </w:rPr>
+        <w:t>Desde aquel momento, el consejo de los seis prohibio que la directora movilizara tantos militares sin antes pasar por una rápida junta para autorizar tal movilización.</w:t>
+      </w:r>
+    </w:p>
+    <w:p>
+      <w:pPr>
+        <w:spacing w:line="360" w:lineRule="auto"/>
+        <w:rPr>
+          <w:rFonts w:ascii="Arial" w:hAnsi="Arial" w:cs="Arial"/>
+          <w:b/>
+          <w:bCs/>
+          <w:sz w:val="24"/>
+          <w:szCs w:val="24"/>
+          <w:lang w:val="es-AR"/>
+        </w:rPr>
+      </w:pPr>
+      <w:r>
+        <w:rPr>
+          <w:rFonts w:ascii="Arial" w:hAnsi="Arial" w:cs="Arial"/>
+          <w:b/>
+          <w:bCs/>
+          <w:sz w:val="24"/>
+          <w:szCs w:val="24"/>
+          <w:lang w:val="es-AR"/>
+        </w:rPr>
+        <w:t>Pero nada le prohíbe utilizar a Tosaka Sixto que sirve como guarda espaldas y al nuevo integrante pupilo, Kaminoa Oziel. Ellos dos no estan atados a Unificacion Central como los militares y las armas.</w:t>
+      </w:r>
+    </w:p>
+    <w:p>
+      <w:pPr>
+        <w:spacing w:line="360" w:lineRule="auto"/>
+        <w:rPr>
+          <w:rFonts w:ascii="Arial" w:hAnsi="Arial" w:cs="Arial"/>
+          <w:b/>
+          <w:bCs/>
+          <w:sz w:val="24"/>
+          <w:szCs w:val="24"/>
+          <w:lang w:val="es-AR"/>
+        </w:rPr>
+      </w:pPr>
+      <w:r>
+        <w:rPr>
+          <w:rFonts w:ascii="Arial" w:hAnsi="Arial" w:cs="Arial"/>
+          <w:b/>
+          <w:bCs/>
+          <w:sz w:val="24"/>
+          <w:szCs w:val="24"/>
+          <w:lang w:val="es-AR"/>
+        </w:rPr>
+        <w:t>-Esto no es normal. Es normal estas explosiones y ahora otra en el distrito 14. Esto son atentados predeterminados por alguien…</w:t>
+      </w:r>
+    </w:p>
+    <w:p>
+      <w:pPr>
+        <w:spacing w:line="360" w:lineRule="auto"/>
+        <w:rPr>
+          <w:rFonts w:ascii="Arial" w:hAnsi="Arial" w:cs="Arial"/>
+          <w:b/>
+          <w:bCs/>
+          <w:sz w:val="24"/>
+          <w:szCs w:val="24"/>
+          <w:lang w:val="es-AR"/>
+        </w:rPr>
+      </w:pPr>
+      <w:r>
+        <w:rPr>
+          <w:rFonts w:ascii="Arial" w:hAnsi="Arial" w:cs="Arial"/>
+          <w:b/>
+          <w:bCs/>
+          <w:sz w:val="24"/>
+          <w:szCs w:val="24"/>
+          <w:lang w:val="es-AR"/>
+        </w:rPr>
+        <w:t>En las enormes pantallas que Naomi esta observando, puede ver como las explosiones son bastante lejos, con uno o dos kilómetros de distancia.</w:t>
+      </w:r>
+    </w:p>
+    <w:p>
+      <w:pPr>
+        <w:spacing w:line="360" w:lineRule="auto"/>
+        <w:rPr>
+          <w:rFonts w:ascii="Arial" w:hAnsi="Arial" w:cs="Arial"/>
+          <w:b/>
+          <w:bCs/>
+          <w:sz w:val="24"/>
+          <w:szCs w:val="24"/>
+          <w:lang w:val="es-AR"/>
+        </w:rPr>
+      </w:pPr>
+      <w:r>
+        <w:rPr>
+          <w:rFonts w:ascii="Arial" w:hAnsi="Arial" w:cs="Arial"/>
+          <w:b/>
+          <w:bCs/>
+          <w:sz w:val="24"/>
+          <w:szCs w:val="24"/>
+          <w:lang w:val="es-AR"/>
+        </w:rPr>
+        <w:t>En la sala de monitoreo cuenta con bastante personal para monitoriar alrededor de 33 cámaras de cada distrito. En pocas palabras, un personal de doscientas personas en monitores.</w:t>
+      </w:r>
+    </w:p>
+    <w:p>
+      <w:pPr>
+        <w:spacing w:line="360" w:lineRule="auto"/>
+        <w:rPr>
+          <w:rFonts w:ascii="Arial" w:hAnsi="Arial" w:cs="Arial"/>
+          <w:b/>
+          <w:bCs/>
+          <w:sz w:val="24"/>
+          <w:szCs w:val="24"/>
+          <w:lang w:val="es-AR"/>
+        </w:rPr>
+      </w:pPr>
+      <w:r>
+        <w:rPr>
+          <w:rFonts w:ascii="Arial" w:hAnsi="Arial" w:cs="Arial"/>
+          <w:b/>
+          <w:bCs/>
+          <w:sz w:val="24"/>
+          <w:szCs w:val="24"/>
+          <w:lang w:val="es-AR"/>
+        </w:rPr>
+        <w:t>-Necesito las camaras de la primera explocion en el matadero del distrito 20. Puede que sea el origen que termino encallando en el distrito 14.</w:t>
+      </w:r>
+    </w:p>
+    <w:p>
+      <w:pPr>
+        <w:spacing w:line="360" w:lineRule="auto"/>
+        <w:rPr>
+          <w:rFonts w:ascii="Arial" w:hAnsi="Arial" w:cs="Arial"/>
+          <w:b/>
+          <w:bCs/>
+          <w:sz w:val="24"/>
+          <w:szCs w:val="24"/>
+          <w:lang w:val="es-AR"/>
+        </w:rPr>
+      </w:pPr>
+      <w:r>
+        <w:rPr>
+          <w:rFonts w:ascii="Arial" w:hAnsi="Arial" w:cs="Arial"/>
+          <w:b/>
+          <w:bCs/>
+          <w:sz w:val="24"/>
+          <w:szCs w:val="24"/>
+          <w:lang w:val="es-AR"/>
+        </w:rPr>
+        <w:t>El grupo que monitorea las camaras del distrito 33 se empezaron a mover.</w:t>
+      </w:r>
+    </w:p>
+    <w:p>
+      <w:pPr>
+        <w:spacing w:line="360" w:lineRule="auto"/>
+        <w:rPr>
+          <w:rFonts w:ascii="Arial" w:hAnsi="Arial" w:cs="Arial"/>
+          <w:b/>
+          <w:bCs/>
+          <w:sz w:val="24"/>
+          <w:szCs w:val="24"/>
+          <w:lang w:val="es-AR"/>
+        </w:rPr>
+      </w:pPr>
+      <w:r>
+        <w:rPr>
+          <w:rFonts w:ascii="Arial" w:hAnsi="Arial" w:cs="Arial"/>
+          <w:b/>
+          <w:bCs/>
+          <w:sz w:val="24"/>
+          <w:szCs w:val="24"/>
+          <w:lang w:val="es-AR"/>
+        </w:rPr>
+        <w:lastRenderedPageBreak/>
+        <w:t>Solo monitorean 33 cámaras de 500 que son. No pueden tener a cada uno vigilando cada cámara por que eso seria un gran desperdicio de dinero y aburrimiento al ver una cámara 24 horas al dia.</w:t>
+      </w:r>
+    </w:p>
+    <w:p>
+      <w:pPr>
+        <w:spacing w:line="360" w:lineRule="auto"/>
+        <w:rPr>
+          <w:rFonts w:ascii="Arial" w:hAnsi="Arial" w:cs="Arial"/>
+          <w:b/>
+          <w:bCs/>
+          <w:sz w:val="24"/>
+          <w:szCs w:val="24"/>
+          <w:lang w:val="es-AR"/>
+        </w:rPr>
+      </w:pPr>
+      <w:r>
+        <w:rPr>
+          <w:rFonts w:ascii="Arial" w:hAnsi="Arial" w:cs="Arial"/>
+          <w:b/>
+          <w:bCs/>
+          <w:sz w:val="24"/>
+          <w:szCs w:val="24"/>
+          <w:lang w:val="es-AR"/>
+        </w:rPr>
+        <w:t>El líder del grupo del distrito 20 habla.</w:t>
+      </w:r>
+    </w:p>
+    <w:p>
+      <w:pPr>
+        <w:spacing w:line="360" w:lineRule="auto"/>
+        <w:rPr>
+          <w:rFonts w:ascii="Arial" w:hAnsi="Arial" w:cs="Arial"/>
+          <w:b/>
+          <w:bCs/>
+          <w:sz w:val="24"/>
+          <w:szCs w:val="24"/>
+          <w:lang w:val="es-AR"/>
+        </w:rPr>
+      </w:pPr>
+      <w:r>
+        <w:rPr>
+          <w:rFonts w:ascii="Arial" w:hAnsi="Arial" w:cs="Arial"/>
+          <w:b/>
+          <w:bCs/>
+          <w:sz w:val="24"/>
+          <w:szCs w:val="24"/>
+          <w:lang w:val="es-AR"/>
+        </w:rPr>
+        <w:t>-Las camaras 144, 167, 189 mas cerca del matadero fueron destruidas mucho antes de la explocion. Las otras camaras mas cercanas son las 138 y 310, pero no tenemos nada. No tienen el rango necesario para diferenciar a un trabajador de un infiltrado.</w:t>
+      </w:r>
+    </w:p>
+    <w:p>
+      <w:pPr>
+        <w:spacing w:line="360" w:lineRule="auto"/>
+        <w:rPr>
+          <w:rFonts w:ascii="Arial" w:hAnsi="Arial" w:cs="Arial"/>
+          <w:b/>
+          <w:bCs/>
+          <w:sz w:val="24"/>
+          <w:szCs w:val="24"/>
+          <w:lang w:val="es-AR"/>
+        </w:rPr>
+      </w:pPr>
+      <w:r>
+        <w:rPr>
+          <w:rFonts w:ascii="Arial" w:hAnsi="Arial" w:cs="Arial"/>
+          <w:b/>
+          <w:bCs/>
+          <w:sz w:val="24"/>
+          <w:szCs w:val="24"/>
+          <w:lang w:val="es-AR"/>
+        </w:rPr>
+        <w:t>-Tch…</w:t>
+      </w:r>
+    </w:p>
+    <w:p>
+      <w:pPr>
+        <w:spacing w:line="360" w:lineRule="auto"/>
+        <w:rPr>
+          <w:rFonts w:ascii="Arial" w:hAnsi="Arial" w:cs="Arial"/>
+          <w:b/>
+          <w:bCs/>
+          <w:sz w:val="24"/>
+          <w:szCs w:val="24"/>
+          <w:lang w:val="es-AR"/>
+        </w:rPr>
+      </w:pPr>
+      <w:r>
+        <w:rPr>
+          <w:rFonts w:ascii="Arial" w:hAnsi="Arial" w:cs="Arial"/>
+          <w:b/>
+          <w:bCs/>
+          <w:sz w:val="24"/>
+          <w:szCs w:val="24"/>
+          <w:lang w:val="es-AR"/>
+        </w:rPr>
+        <w:t>En el momento que Naomi no logro nada. Tosaka y Kaminoa entran por la puerta principal de Naomi.</w:t>
+      </w:r>
+    </w:p>
+    <w:p>
+      <w:pPr>
+        <w:spacing w:line="360" w:lineRule="auto"/>
+        <w:rPr>
+          <w:rFonts w:ascii="Arial" w:hAnsi="Arial" w:cs="Arial"/>
+          <w:b/>
+          <w:bCs/>
+          <w:sz w:val="24"/>
+          <w:szCs w:val="24"/>
+          <w:lang w:val="es-AR"/>
+        </w:rPr>
+      </w:pPr>
+      <w:r>
+        <w:rPr>
+          <w:rFonts w:ascii="Arial" w:hAnsi="Arial" w:cs="Arial"/>
+          <w:b/>
+          <w:bCs/>
+          <w:sz w:val="24"/>
+          <w:szCs w:val="24"/>
+          <w:lang w:val="es-AR"/>
+        </w:rPr>
+        <w:t>-Naomi-sama. Lo lamento. No sabia que el mensaje habia llegado.</w:t>
+      </w:r>
+    </w:p>
+    <w:p>
+      <w:pPr>
+        <w:spacing w:line="360" w:lineRule="auto"/>
+        <w:rPr>
+          <w:rFonts w:ascii="Arial" w:hAnsi="Arial" w:cs="Arial"/>
+          <w:b/>
+          <w:bCs/>
+          <w:sz w:val="24"/>
+          <w:szCs w:val="24"/>
+          <w:lang w:val="es-AR"/>
+        </w:rPr>
+      </w:pPr>
+      <w:r>
+        <w:rPr>
+          <w:rFonts w:ascii="Arial" w:hAnsi="Arial" w:cs="Arial"/>
+          <w:b/>
+          <w:bCs/>
+          <w:sz w:val="24"/>
+          <w:szCs w:val="24"/>
+          <w:lang w:val="es-AR"/>
+        </w:rPr>
+        <w:t>Aunque sus palabras parescan estar avergonzada, su cara de poquer no demuestra nada.</w:t>
+      </w:r>
+    </w:p>
+    <w:p>
+      <w:pPr>
+        <w:spacing w:line="360" w:lineRule="auto"/>
+        <w:rPr>
+          <w:rFonts w:ascii="Arial" w:hAnsi="Arial" w:cs="Arial"/>
+          <w:b/>
+          <w:bCs/>
+          <w:sz w:val="24"/>
+          <w:szCs w:val="24"/>
+          <w:lang w:val="es-AR"/>
+        </w:rPr>
+      </w:pPr>
+      <w:r>
+        <w:rPr>
+          <w:rFonts w:ascii="Arial" w:hAnsi="Arial" w:cs="Arial"/>
+          <w:b/>
+          <w:bCs/>
+          <w:sz w:val="24"/>
+          <w:szCs w:val="24"/>
+          <w:lang w:val="es-AR"/>
+        </w:rPr>
+        <w:t>Naomi solo sonríe y habla en cojunto.</w:t>
+      </w:r>
+    </w:p>
+    <w:p>
+      <w:pPr>
+        <w:spacing w:line="360" w:lineRule="auto"/>
+        <w:rPr>
+          <w:rFonts w:ascii="Arial" w:hAnsi="Arial" w:cs="Arial"/>
+          <w:b/>
+          <w:bCs/>
+          <w:sz w:val="24"/>
+          <w:szCs w:val="24"/>
+          <w:lang w:val="es-AR"/>
+        </w:rPr>
+      </w:pPr>
+      <w:r>
+        <w:rPr>
+          <w:rFonts w:ascii="Arial" w:hAnsi="Arial" w:cs="Arial"/>
+          <w:b/>
+          <w:bCs/>
+          <w:sz w:val="24"/>
+          <w:szCs w:val="24"/>
+          <w:lang w:val="es-AR"/>
+        </w:rPr>
+        <w:t>-No se preocupen. Sabia que estaban en el entenamiento. De cualquier forma no tardaron tanto como pensé que tardarían.</w:t>
+      </w:r>
+    </w:p>
+    <w:p>
+      <w:pPr>
+        <w:spacing w:line="360" w:lineRule="auto"/>
+        <w:rPr>
+          <w:rFonts w:ascii="Arial" w:hAnsi="Arial" w:cs="Arial"/>
+          <w:b/>
+          <w:bCs/>
+          <w:sz w:val="24"/>
+          <w:szCs w:val="24"/>
+          <w:lang w:val="es-AR"/>
+        </w:rPr>
+      </w:pPr>
+      <w:r>
+        <w:rPr>
+          <w:rFonts w:ascii="Arial" w:hAnsi="Arial" w:cs="Arial"/>
+          <w:b/>
+          <w:bCs/>
+          <w:sz w:val="24"/>
+          <w:szCs w:val="24"/>
+          <w:lang w:val="es-AR"/>
+        </w:rPr>
+        <w:t>-¿Que es lo que sucede? –Pregunto Kaminoa mientras se hacerca junto a Naomi.</w:t>
+      </w:r>
+    </w:p>
+    <w:p>
+      <w:pPr>
+        <w:spacing w:line="360" w:lineRule="auto"/>
+        <w:rPr>
+          <w:rFonts w:ascii="Arial" w:hAnsi="Arial" w:cs="Arial"/>
+          <w:b/>
+          <w:bCs/>
+          <w:sz w:val="24"/>
+          <w:szCs w:val="24"/>
+          <w:lang w:val="es-AR"/>
+        </w:rPr>
+      </w:pPr>
+      <w:r>
+        <w:rPr>
+          <w:rFonts w:ascii="Arial" w:hAnsi="Arial" w:cs="Arial"/>
+          <w:b/>
+          <w:bCs/>
+          <w:sz w:val="24"/>
+          <w:szCs w:val="24"/>
+          <w:lang w:val="es-AR"/>
+        </w:rPr>
+        <w:t>-Tenemos alrededor de cinco explosiones en menos de 5 horas. Y la ultima que detectamos fue en el distrito 14.</w:t>
+      </w:r>
+    </w:p>
+    <w:p>
+      <w:pPr>
+        <w:spacing w:line="360" w:lineRule="auto"/>
+        <w:rPr>
+          <w:rFonts w:ascii="Arial" w:hAnsi="Arial" w:cs="Arial"/>
+          <w:b/>
+          <w:bCs/>
+          <w:sz w:val="24"/>
+          <w:szCs w:val="24"/>
+          <w:lang w:val="es-AR"/>
+        </w:rPr>
+      </w:pPr>
+      <w:r>
+        <w:rPr>
+          <w:rFonts w:ascii="Arial" w:hAnsi="Arial" w:cs="Arial"/>
+          <w:b/>
+          <w:bCs/>
+          <w:sz w:val="24"/>
+          <w:szCs w:val="24"/>
+          <w:lang w:val="es-AR"/>
+        </w:rPr>
+        <w:t>-¡Naomi-sama…!</w:t>
+      </w:r>
+    </w:p>
+    <w:p>
+      <w:pPr>
+        <w:spacing w:line="360" w:lineRule="auto"/>
+        <w:rPr>
+          <w:rFonts w:ascii="Arial" w:hAnsi="Arial" w:cs="Arial"/>
+          <w:b/>
+          <w:bCs/>
+          <w:sz w:val="24"/>
+          <w:szCs w:val="24"/>
+          <w:lang w:val="es-AR"/>
+        </w:rPr>
+      </w:pPr>
+      <w:r>
+        <w:rPr>
+          <w:rFonts w:ascii="Arial" w:hAnsi="Arial" w:cs="Arial"/>
+          <w:b/>
+          <w:bCs/>
+          <w:sz w:val="24"/>
+          <w:szCs w:val="24"/>
+          <w:lang w:val="es-AR"/>
+        </w:rPr>
+        <w:t>-Si… Lo se Sixto. Es el distrito en donde tenemos las instalaciones de pruebas militares.</w:t>
+      </w:r>
+    </w:p>
+    <w:p>
+      <w:pPr>
+        <w:spacing w:line="360" w:lineRule="auto"/>
+        <w:rPr>
+          <w:rFonts w:ascii="Arial" w:hAnsi="Arial" w:cs="Arial"/>
+          <w:b/>
+          <w:bCs/>
+          <w:sz w:val="24"/>
+          <w:szCs w:val="24"/>
+          <w:lang w:val="es-AR"/>
+        </w:rPr>
+      </w:pPr>
+      <w:r>
+        <w:rPr>
+          <w:rFonts w:ascii="Arial" w:hAnsi="Arial" w:cs="Arial"/>
+          <w:b/>
+          <w:bCs/>
+          <w:sz w:val="24"/>
+          <w:szCs w:val="24"/>
+          <w:lang w:val="es-AR"/>
+        </w:rPr>
+        <w:t>Oziel se adentro a la conversación intentado analizar con lo poco que tenia por el momento.</w:t>
+      </w:r>
+    </w:p>
+    <w:p>
+      <w:pPr>
+        <w:spacing w:line="360" w:lineRule="auto"/>
+        <w:rPr>
+          <w:rFonts w:ascii="Arial" w:hAnsi="Arial" w:cs="Arial"/>
+          <w:b/>
+          <w:bCs/>
+          <w:sz w:val="24"/>
+          <w:szCs w:val="24"/>
+          <w:lang w:val="es-AR"/>
+        </w:rPr>
+      </w:pPr>
+      <w:r>
+        <w:rPr>
+          <w:rFonts w:ascii="Arial" w:hAnsi="Arial" w:cs="Arial"/>
+          <w:b/>
+          <w:bCs/>
+          <w:sz w:val="24"/>
+          <w:szCs w:val="24"/>
+          <w:lang w:val="es-AR"/>
+        </w:rPr>
+        <w:lastRenderedPageBreak/>
+        <w:t xml:space="preserve">-¿Las explosiones fueron para distraer y entrar? </w:t>
+      </w:r>
+    </w:p>
+    <w:p>
+      <w:pPr>
+        <w:spacing w:line="360" w:lineRule="auto"/>
+        <w:rPr>
+          <w:rFonts w:ascii="Arial" w:hAnsi="Arial" w:cs="Arial"/>
+          <w:b/>
+          <w:bCs/>
+          <w:sz w:val="24"/>
+          <w:szCs w:val="24"/>
+          <w:lang w:val="es-AR"/>
+        </w:rPr>
+      </w:pPr>
+      <w:r>
+        <w:rPr>
+          <w:rFonts w:ascii="Arial" w:hAnsi="Arial" w:cs="Arial"/>
+          <w:b/>
+          <w:bCs/>
+          <w:sz w:val="24"/>
+          <w:szCs w:val="24"/>
+          <w:lang w:val="es-AR"/>
+        </w:rPr>
+        <w:t>-No fueron distracción. Mucho menos pensamos que terminaría asi. En la tercera explosión constante le prestamos atencion. No tenían ninguna relación entre los lugares que explotaron y el distrito 14.</w:t>
+      </w:r>
+    </w:p>
+    <w:p>
+      <w:pPr>
+        <w:spacing w:line="360" w:lineRule="auto"/>
+        <w:rPr>
+          <w:rFonts w:ascii="Arial" w:hAnsi="Arial" w:cs="Arial"/>
+          <w:b/>
+          <w:bCs/>
+          <w:sz w:val="24"/>
+          <w:szCs w:val="24"/>
+          <w:lang w:val="es-AR"/>
+        </w:rPr>
+      </w:pPr>
+      <w:r>
+        <w:rPr>
+          <w:rFonts w:ascii="Arial" w:hAnsi="Arial" w:cs="Arial"/>
+          <w:b/>
+          <w:bCs/>
+          <w:sz w:val="24"/>
+          <w:szCs w:val="24"/>
+          <w:lang w:val="es-AR"/>
+        </w:rPr>
+        <w:t>Tosaka logra reconocer los lugares de las exlociones. No son cualquier lugar al azar. Cada una de esos lugares contienen probabilidades de explocion. No es una simple oficina ejecutiva de empresarios que exploto por las tuberías de gas dañadas.</w:t>
+      </w:r>
+    </w:p>
+    <w:p>
+      <w:pPr>
+        <w:spacing w:line="360" w:lineRule="auto"/>
+        <w:rPr>
+          <w:rFonts w:ascii="Arial" w:hAnsi="Arial" w:cs="Arial"/>
+          <w:b/>
+          <w:bCs/>
+          <w:sz w:val="24"/>
+          <w:szCs w:val="24"/>
+          <w:lang w:val="es-AR"/>
+        </w:rPr>
+      </w:pPr>
+      <w:r>
+        <w:rPr>
+          <w:rFonts w:ascii="Arial" w:hAnsi="Arial" w:cs="Arial"/>
+          <w:b/>
+          <w:bCs/>
+          <w:sz w:val="24"/>
+          <w:szCs w:val="24"/>
+          <w:lang w:val="es-AR"/>
+        </w:rPr>
+        <w:t>-Cada lugar de la explocion tenían una escusa…</w:t>
+      </w:r>
+    </w:p>
+    <w:p>
+      <w:pPr>
+        <w:spacing w:line="360" w:lineRule="auto"/>
+        <w:rPr>
+          <w:rFonts w:ascii="Arial" w:hAnsi="Arial" w:cs="Arial"/>
+          <w:b/>
+          <w:bCs/>
+          <w:sz w:val="24"/>
+          <w:szCs w:val="24"/>
+          <w:lang w:val="es-AR"/>
+        </w:rPr>
+      </w:pPr>
+      <w:r>
+        <w:rPr>
+          <w:rFonts w:ascii="Arial" w:hAnsi="Arial" w:cs="Arial"/>
+          <w:b/>
+          <w:bCs/>
+          <w:sz w:val="24"/>
+          <w:szCs w:val="24"/>
+          <w:lang w:val="es-AR"/>
+        </w:rPr>
+        <w:t>-¿EH?</w:t>
+      </w:r>
+    </w:p>
+    <w:p>
+      <w:pPr>
+        <w:spacing w:line="360" w:lineRule="auto"/>
+        <w:rPr>
+          <w:rFonts w:ascii="Arial" w:hAnsi="Arial" w:cs="Arial"/>
+          <w:b/>
+          <w:bCs/>
+          <w:sz w:val="24"/>
+          <w:szCs w:val="24"/>
+          <w:lang w:val="es-AR"/>
+        </w:rPr>
+      </w:pPr>
+      <w:r>
+        <w:rPr>
+          <w:rFonts w:ascii="Arial" w:hAnsi="Arial" w:cs="Arial"/>
+          <w:b/>
+          <w:bCs/>
+          <w:sz w:val="24"/>
+          <w:szCs w:val="24"/>
+          <w:lang w:val="es-AR"/>
+        </w:rPr>
+        <w:t>-…</w:t>
+      </w:r>
+    </w:p>
+    <w:p>
+      <w:pPr>
+        <w:spacing w:line="360" w:lineRule="auto"/>
+        <w:rPr>
+          <w:rFonts w:ascii="Arial" w:hAnsi="Arial" w:cs="Arial"/>
+          <w:b/>
+          <w:bCs/>
+          <w:sz w:val="24"/>
+          <w:szCs w:val="24"/>
+          <w:lang w:val="es-AR"/>
+        </w:rPr>
+      </w:pPr>
+      <w:r>
+        <w:rPr>
+          <w:rFonts w:ascii="Arial" w:hAnsi="Arial" w:cs="Arial"/>
+          <w:b/>
+          <w:bCs/>
+          <w:sz w:val="24"/>
+          <w:szCs w:val="24"/>
+          <w:lang w:val="es-AR"/>
+        </w:rPr>
+        <w:t>-Tres de las explosiones son en laboratorios de pruebas químicas. Otro fue en un restaurante de asado a la parrilla y el ante ultimo fue en una gasolineria. Es como si os lugares que atacaron fueron para pasar desapersivido y que la culpa caiga sobre una mala tubería en le lugar.</w:t>
+      </w:r>
+    </w:p>
+    <w:p>
+      <w:pPr>
+        <w:spacing w:line="360" w:lineRule="auto"/>
+        <w:rPr>
+          <w:rFonts w:ascii="Arial" w:hAnsi="Arial" w:cs="Arial"/>
+          <w:b/>
+          <w:bCs/>
+          <w:sz w:val="24"/>
+          <w:szCs w:val="24"/>
+          <w:lang w:val="es-AR"/>
+        </w:rPr>
+      </w:pPr>
+      <w:r>
+        <w:rPr>
+          <w:rFonts w:ascii="Arial" w:hAnsi="Arial" w:cs="Arial"/>
+          <w:b/>
+          <w:bCs/>
+          <w:sz w:val="24"/>
+          <w:szCs w:val="24"/>
+          <w:lang w:val="es-AR"/>
+        </w:rPr>
+        <w:t xml:space="preserve">-¿Pero el matadero que tiene que ver en eso? No es un lugar explosivo ni nada por el estilo. –Kaminoa parece encontrar el unico lugar que no parece un lugar explosivo. </w:t>
+      </w:r>
+    </w:p>
+    <w:p>
+      <w:pPr>
+        <w:spacing w:line="360" w:lineRule="auto"/>
+        <w:rPr>
+          <w:rFonts w:ascii="Arial" w:hAnsi="Arial" w:cs="Arial"/>
+          <w:b/>
+          <w:bCs/>
+          <w:sz w:val="24"/>
+          <w:szCs w:val="24"/>
+          <w:lang w:val="es-AR"/>
+        </w:rPr>
+      </w:pPr>
+      <w:r>
+        <w:rPr>
+          <w:rFonts w:ascii="Arial" w:hAnsi="Arial" w:cs="Arial"/>
+          <w:b/>
+          <w:bCs/>
+          <w:sz w:val="24"/>
+          <w:szCs w:val="24"/>
+          <w:lang w:val="es-AR"/>
+        </w:rPr>
+        <w:t xml:space="preserve">-No. Te equivicas. –Naomi tambien se habia percatado en aquel momento en el que Tosaka dio una sugerencia. </w:t>
+      </w:r>
+    </w:p>
+    <w:p>
+      <w:pPr>
+        <w:spacing w:line="360" w:lineRule="auto"/>
+        <w:rPr>
+          <w:rFonts w:ascii="Arial" w:hAnsi="Arial" w:cs="Arial"/>
+          <w:b/>
+          <w:bCs/>
+          <w:sz w:val="24"/>
+          <w:szCs w:val="24"/>
+          <w:lang w:val="es-AR"/>
+        </w:rPr>
+      </w:pPr>
+      <w:r>
+        <w:rPr>
+          <w:rFonts w:ascii="Arial" w:hAnsi="Arial" w:cs="Arial"/>
+          <w:b/>
+          <w:bCs/>
+          <w:sz w:val="24"/>
+          <w:szCs w:val="24"/>
+          <w:lang w:val="es-AR"/>
+        </w:rPr>
+        <w:t>-Asi es. Las bacas tienen una gran concentración de metano en los gases que expulsan. Tanto muertas como vivas. Si se concentra bastante metano en un lugar cerrado una simple chispa puede iniciar una gran explosión.</w:t>
+      </w:r>
+    </w:p>
+    <w:p>
+      <w:pPr>
+        <w:spacing w:line="360" w:lineRule="auto"/>
+        <w:rPr>
+          <w:rFonts w:ascii="Arial" w:hAnsi="Arial" w:cs="Arial"/>
+          <w:b/>
+          <w:bCs/>
+          <w:sz w:val="24"/>
+          <w:szCs w:val="24"/>
+          <w:lang w:val="es-AR"/>
+        </w:rPr>
+      </w:pPr>
+      <w:r>
+        <w:rPr>
+          <w:rFonts w:ascii="Arial" w:hAnsi="Arial" w:cs="Arial"/>
+          <w:b/>
+          <w:bCs/>
+          <w:sz w:val="24"/>
+          <w:szCs w:val="24"/>
+          <w:lang w:val="es-AR"/>
+        </w:rPr>
+        <w:t>-¿Pero las cantidades de metano no tendrían que ser bastantes elevadas para que esto suceda? Ademas un matadero no esta tan presurisado para que acumule tanto metano para generar explosiones.</w:t>
+      </w:r>
+    </w:p>
+    <w:p>
+      <w:pPr>
+        <w:spacing w:line="360" w:lineRule="auto"/>
+        <w:rPr>
+          <w:rFonts w:ascii="Arial" w:hAnsi="Arial" w:cs="Arial"/>
+          <w:b/>
+          <w:bCs/>
+          <w:sz w:val="24"/>
+          <w:szCs w:val="24"/>
+          <w:lang w:val="es-AR"/>
+        </w:rPr>
+      </w:pPr>
+      <w:r>
+        <w:rPr>
+          <w:rFonts w:ascii="Arial" w:hAnsi="Arial" w:cs="Arial"/>
+          <w:b/>
+          <w:bCs/>
+          <w:sz w:val="24"/>
+          <w:szCs w:val="24"/>
+          <w:lang w:val="es-AR"/>
+        </w:rPr>
+        <w:t>Oziel fue apartado de esta conversación.</w:t>
+      </w:r>
+    </w:p>
+    <w:p>
+      <w:pPr>
+        <w:spacing w:line="360" w:lineRule="auto"/>
+        <w:rPr>
+          <w:rFonts w:ascii="Arial" w:hAnsi="Arial" w:cs="Arial"/>
+          <w:b/>
+          <w:bCs/>
+          <w:sz w:val="24"/>
+          <w:szCs w:val="24"/>
+          <w:lang w:val="es-AR"/>
+        </w:rPr>
+      </w:pPr>
+      <w:r>
+        <w:rPr>
+          <w:rFonts w:ascii="Arial" w:hAnsi="Arial" w:cs="Arial"/>
+          <w:b/>
+          <w:bCs/>
+          <w:sz w:val="24"/>
+          <w:szCs w:val="24"/>
+          <w:lang w:val="es-AR"/>
+        </w:rPr>
+        <w:lastRenderedPageBreak/>
+        <w:t>-A menos que la cantidad de calor no sea tan baja como una simple chispa o fuego desnudo. Algo más fuerte debió desencadenar las explosiones de metano.</w:t>
+      </w:r>
+    </w:p>
+    <w:p>
+      <w:pPr>
+        <w:spacing w:line="360" w:lineRule="auto"/>
+        <w:rPr>
+          <w:rFonts w:ascii="Arial" w:hAnsi="Arial" w:cs="Arial"/>
+          <w:b/>
+          <w:bCs/>
+          <w:sz w:val="24"/>
+          <w:szCs w:val="24"/>
+          <w:lang w:val="es-AR"/>
+        </w:rPr>
+      </w:pPr>
+      <w:r>
+        <w:rPr>
+          <w:rFonts w:ascii="Arial" w:hAnsi="Arial" w:cs="Arial"/>
+          <w:b/>
+          <w:bCs/>
+          <w:sz w:val="24"/>
+          <w:szCs w:val="24"/>
+          <w:lang w:val="es-AR"/>
+        </w:rPr>
+        <w:t>-Pero como dijiste. La amyoria tiene una escusa para que exploten. Como si quisiera que las explosiones aparenten simple casualidad.</w:t>
+      </w:r>
+    </w:p>
+    <w:p>
+      <w:pPr>
+        <w:spacing w:line="360" w:lineRule="auto"/>
+        <w:rPr>
+          <w:rFonts w:ascii="Arial" w:hAnsi="Arial" w:cs="Arial"/>
+          <w:b/>
+          <w:bCs/>
+          <w:sz w:val="24"/>
+          <w:szCs w:val="24"/>
+          <w:lang w:val="es-AR"/>
+        </w:rPr>
+      </w:pPr>
+      <w:r>
+        <w:rPr>
+          <w:rFonts w:ascii="Arial" w:hAnsi="Arial" w:cs="Arial"/>
+          <w:b/>
+          <w:bCs/>
+          <w:sz w:val="24"/>
+          <w:szCs w:val="24"/>
+          <w:lang w:val="es-AR"/>
+        </w:rPr>
+        <w:t>-Lo hizo bastante bien. Paso abstante desapersivida hasta que ya era demasiado tarde. Entraron al distrito 14 con explosiones a voluntad y no por algún contenedor. Habran ido directamente por las instalaciones miliares y las armas.</w:t>
+      </w:r>
+    </w:p>
+    <w:p>
+      <w:pPr>
+        <w:spacing w:line="360" w:lineRule="auto"/>
+        <w:rPr>
+          <w:rFonts w:ascii="Arial" w:hAnsi="Arial" w:cs="Arial"/>
+          <w:b/>
+          <w:bCs/>
+          <w:sz w:val="24"/>
+          <w:szCs w:val="24"/>
+          <w:lang w:val="es-AR"/>
+        </w:rPr>
+      </w:pPr>
+      <w:r>
+        <w:rPr>
+          <w:rFonts w:ascii="Arial" w:hAnsi="Arial" w:cs="Arial"/>
+          <w:b/>
+          <w:bCs/>
+          <w:sz w:val="24"/>
+          <w:szCs w:val="24"/>
+          <w:lang w:val="es-AR"/>
+        </w:rPr>
+        <w:t>Naomi parece regordar algo por que rapidamente fruncio en entrecejo y molesta grita.</w:t>
+      </w:r>
+    </w:p>
+    <w:p>
+      <w:pPr>
+        <w:spacing w:line="360" w:lineRule="auto"/>
+        <w:rPr>
+          <w:rFonts w:ascii="Arial" w:hAnsi="Arial" w:cs="Arial"/>
+          <w:b/>
+          <w:bCs/>
+          <w:sz w:val="24"/>
+          <w:szCs w:val="24"/>
+          <w:lang w:val="es-AR"/>
+        </w:rPr>
+      </w:pPr>
+      <w:r>
+        <w:rPr>
+          <w:rFonts w:ascii="Arial" w:hAnsi="Arial" w:cs="Arial"/>
+          <w:b/>
+          <w:bCs/>
+          <w:sz w:val="24"/>
+          <w:szCs w:val="24"/>
+          <w:lang w:val="es-AR"/>
+        </w:rPr>
+        <w:t xml:space="preserve">-¡¡Maldicion!! </w:t>
+      </w:r>
+    </w:p>
+    <w:p>
+      <w:pPr>
+        <w:spacing w:line="360" w:lineRule="auto"/>
+        <w:rPr>
+          <w:rFonts w:ascii="Arial" w:hAnsi="Arial" w:cs="Arial"/>
+          <w:b/>
+          <w:bCs/>
+          <w:sz w:val="24"/>
+          <w:szCs w:val="24"/>
+          <w:lang w:val="es-AR"/>
+        </w:rPr>
+      </w:pPr>
+      <w:r>
+        <w:rPr>
+          <w:rFonts w:ascii="Arial" w:hAnsi="Arial" w:cs="Arial"/>
+          <w:b/>
+          <w:bCs/>
+          <w:sz w:val="24"/>
+          <w:szCs w:val="24"/>
+          <w:lang w:val="es-AR"/>
+        </w:rPr>
+        <w:t>-¿?</w:t>
+      </w:r>
+    </w:p>
+    <w:p>
+      <w:pPr>
+        <w:spacing w:line="360" w:lineRule="auto"/>
+        <w:rPr>
+          <w:rFonts w:ascii="Arial" w:hAnsi="Arial" w:cs="Arial"/>
+          <w:b/>
+          <w:bCs/>
+          <w:sz w:val="24"/>
+          <w:szCs w:val="24"/>
+          <w:lang w:val="es-AR"/>
+        </w:rPr>
+      </w:pPr>
+      <w:r>
+        <w:rPr>
+          <w:rFonts w:ascii="Arial" w:hAnsi="Arial" w:cs="Arial"/>
+          <w:b/>
+          <w:bCs/>
+          <w:sz w:val="24"/>
+          <w:szCs w:val="24"/>
+          <w:lang w:val="es-AR"/>
+        </w:rPr>
+        <w:t>-…</w:t>
+      </w:r>
+    </w:p>
+    <w:p>
+      <w:pPr>
+        <w:spacing w:line="360" w:lineRule="auto"/>
+        <w:rPr>
+          <w:rFonts w:ascii="Arial" w:hAnsi="Arial" w:cs="Arial"/>
+          <w:b/>
+          <w:bCs/>
+          <w:sz w:val="24"/>
+          <w:szCs w:val="24"/>
+          <w:lang w:val="es-AR"/>
+        </w:rPr>
+      </w:pPr>
+      <w:r>
+        <w:rPr>
+          <w:rFonts w:ascii="Arial" w:hAnsi="Arial" w:cs="Arial"/>
+          <w:b/>
+          <w:bCs/>
+          <w:sz w:val="24"/>
+          <w:szCs w:val="24"/>
+          <w:lang w:val="es-AR"/>
+        </w:rPr>
+        <w:t>-Desde hace una semana estan probando el nuevo modelo Seiki 22 Kentauri y se terminaba de probar dentro de dos semanas mas. Si esto fue planeado por alguna clase de terrorista y toman el arma Kentauri estamos completamente en aprietos. Los Terrans no servirán de mucho contra esas nuevas armas.</w:t>
+      </w:r>
+    </w:p>
+    <w:p>
+      <w:pPr>
+        <w:spacing w:line="360" w:lineRule="auto"/>
+        <w:rPr>
+          <w:rFonts w:ascii="Arial" w:hAnsi="Arial" w:cs="Arial"/>
+          <w:b/>
+          <w:bCs/>
+          <w:sz w:val="24"/>
+          <w:szCs w:val="24"/>
+          <w:lang w:val="es-AR"/>
+        </w:rPr>
+      </w:pPr>
+      <w:r>
+        <w:rPr>
+          <w:rFonts w:ascii="Arial" w:hAnsi="Arial" w:cs="Arial"/>
+          <w:b/>
+          <w:bCs/>
+          <w:sz w:val="24"/>
+          <w:szCs w:val="24"/>
+          <w:lang w:val="es-AR"/>
+        </w:rPr>
+        <w:t>Tosaka movio un poco sus cejas como si en verdad le molestara. Sus expresiones no son muy precisas pero al mover un poco sus cejas de esa manera se puede notar que esta  bastante molesta.</w:t>
+      </w:r>
+    </w:p>
+    <w:p>
+      <w:pPr>
+        <w:spacing w:line="360" w:lineRule="auto"/>
+        <w:rPr>
+          <w:rFonts w:ascii="Arial" w:hAnsi="Arial" w:cs="Arial"/>
+          <w:b/>
+          <w:bCs/>
+          <w:sz w:val="24"/>
+          <w:szCs w:val="24"/>
+          <w:lang w:val="es-AR"/>
+        </w:rPr>
+      </w:pPr>
+      <w:r>
+        <w:rPr>
+          <w:rFonts w:ascii="Arial" w:hAnsi="Arial" w:cs="Arial"/>
+          <w:b/>
+          <w:bCs/>
+          <w:sz w:val="24"/>
+          <w:szCs w:val="24"/>
+          <w:lang w:val="es-AR"/>
+        </w:rPr>
+        <w:t xml:space="preserve">Si no puede contra un Terrans, mucho menos podrá contra una maquina que es su nueva generación. </w:t>
+      </w:r>
+    </w:p>
+    <w:p>
+      <w:pPr>
+        <w:spacing w:line="360" w:lineRule="auto"/>
+        <w:rPr>
+          <w:rFonts w:ascii="Arial" w:hAnsi="Arial" w:cs="Arial"/>
+          <w:b/>
+          <w:bCs/>
+          <w:sz w:val="24"/>
+          <w:szCs w:val="24"/>
+          <w:lang w:val="es-AR"/>
+        </w:rPr>
+      </w:pPr>
+      <w:r>
+        <w:rPr>
+          <w:rFonts w:ascii="Arial" w:hAnsi="Arial" w:cs="Arial"/>
+          <w:b/>
+          <w:bCs/>
+          <w:sz w:val="24"/>
+          <w:szCs w:val="24"/>
+          <w:lang w:val="es-AR"/>
+        </w:rPr>
+        <w:t>Los Terrans son maquinas de defensa que se planta en el suelo y con dos grander armas pesadas a los lados que crean un gran daño a cualquier cosa que no pertenesca a los nuevos materiales, Ouwonthum, Akarium y Ederiun.</w:t>
+      </w:r>
+    </w:p>
+    <w:p>
+      <w:pPr>
+        <w:spacing w:line="360" w:lineRule="auto"/>
+        <w:rPr>
+          <w:rFonts w:ascii="Arial" w:hAnsi="Arial" w:cs="Arial"/>
+          <w:b/>
+          <w:bCs/>
+          <w:sz w:val="24"/>
+          <w:szCs w:val="24"/>
+          <w:lang w:val="es-AR"/>
+        </w:rPr>
+      </w:pPr>
+      <w:r>
+        <w:rPr>
+          <w:rFonts w:ascii="Arial" w:hAnsi="Arial" w:cs="Arial"/>
+          <w:b/>
+          <w:bCs/>
+          <w:sz w:val="24"/>
+          <w:szCs w:val="24"/>
+          <w:lang w:val="es-AR"/>
+        </w:rPr>
+        <w:lastRenderedPageBreak/>
+        <w:t xml:space="preserve">Pero es cuestión de tiempo para que creen un arma que pueda atravesar el metal más fuerte de los Tous Sauvés. </w:t>
+      </w:r>
+    </w:p>
+    <w:p>
+      <w:pPr>
+        <w:spacing w:line="360" w:lineRule="auto"/>
+        <w:rPr>
+          <w:rFonts w:ascii="Arial" w:hAnsi="Arial" w:cs="Arial"/>
+          <w:b/>
+          <w:bCs/>
+          <w:sz w:val="24"/>
+          <w:szCs w:val="24"/>
+          <w:lang w:val="es-AR"/>
+        </w:rPr>
+      </w:pPr>
+      <w:r>
+        <w:rPr>
+          <w:rFonts w:ascii="Arial" w:hAnsi="Arial" w:cs="Arial"/>
+          <w:b/>
+          <w:bCs/>
+          <w:sz w:val="24"/>
+          <w:szCs w:val="24"/>
+          <w:lang w:val="es-AR"/>
+        </w:rPr>
+        <w:t>Pero el problema no es atravesar el metal o no. El problema consiste en poder vencer a una maquina que era casi imposible de vencer con el traje de Tosaka Sixto. Y ahora no enfrentaría a un Terran, ahora enfrentaría a su nuevo hermano con muchas mejoras que tardarían días en estudiar el funcionamiento de la maquina para encontrar una debilidad.</w:t>
+      </w:r>
+    </w:p>
+    <w:p>
+      <w:pPr>
+        <w:spacing w:line="360" w:lineRule="auto"/>
+        <w:rPr>
+          <w:rFonts w:ascii="Arial" w:hAnsi="Arial" w:cs="Arial"/>
+          <w:b/>
+          <w:bCs/>
+          <w:sz w:val="24"/>
+          <w:szCs w:val="24"/>
+          <w:lang w:val="es-AR"/>
+        </w:rPr>
+      </w:pPr>
+      <w:r>
+        <w:rPr>
+          <w:rFonts w:ascii="Arial" w:hAnsi="Arial" w:cs="Arial"/>
+          <w:b/>
+          <w:bCs/>
+          <w:sz w:val="24"/>
+          <w:szCs w:val="24"/>
+          <w:lang w:val="es-AR"/>
+        </w:rPr>
+        <w:t>Los Kentauri solo le dan un gran escalosfrios a Tosaka por que no cree vencer a esa maquina sin equipo o armas especiales.</w:t>
+      </w:r>
+    </w:p>
+    <w:p>
+      <w:pPr>
+        <w:spacing w:line="360" w:lineRule="auto"/>
+        <w:rPr>
+          <w:rFonts w:ascii="Arial" w:hAnsi="Arial" w:cs="Arial"/>
+          <w:b/>
+          <w:bCs/>
+          <w:sz w:val="24"/>
+          <w:szCs w:val="24"/>
+          <w:lang w:val="es-AR"/>
+        </w:rPr>
+      </w:pPr>
+      <w:r>
+        <w:rPr>
+          <w:rFonts w:ascii="Arial" w:hAnsi="Arial" w:cs="Arial"/>
+          <w:b/>
+          <w:bCs/>
+          <w:sz w:val="24"/>
+          <w:szCs w:val="24"/>
+          <w:lang w:val="es-AR"/>
+        </w:rPr>
+        <w:t>Pero en aquel momento llego a su mente la estatica del torso que lo adirio al edificio. Pensó rápido y hablo.</w:t>
+      </w:r>
+    </w:p>
+    <w:p>
+      <w:pPr>
+        <w:spacing w:line="360" w:lineRule="auto"/>
+        <w:rPr>
+          <w:rFonts w:ascii="Arial" w:hAnsi="Arial" w:cs="Arial"/>
+          <w:b/>
+          <w:bCs/>
+          <w:sz w:val="24"/>
+          <w:szCs w:val="24"/>
+          <w:lang w:val="es-AR"/>
+        </w:rPr>
+      </w:pPr>
+      <w:r>
+        <w:rPr>
+          <w:rFonts w:ascii="Arial" w:hAnsi="Arial" w:cs="Arial"/>
+          <w:b/>
+          <w:bCs/>
+          <w:sz w:val="24"/>
+          <w:szCs w:val="24"/>
+          <w:lang w:val="es-AR"/>
+        </w:rPr>
+        <w:t>-Puede que tenga una idea. Nuestro entrenamiento fue encaminado hacia un nuevo estilo de pela. Es nuevo y aun no esta testiado por completo. Pero creo que esto podría servir como un entrenamiento para nosotros. Naomi, me llevare a Oziel para este problema en los distritos bajos si es que no le molesta.</w:t>
+      </w:r>
+    </w:p>
+    <w:p>
+      <w:pPr>
+        <w:spacing w:line="360" w:lineRule="auto"/>
+        <w:rPr>
+          <w:rFonts w:ascii="Arial" w:hAnsi="Arial" w:cs="Arial"/>
+          <w:b/>
+          <w:bCs/>
+          <w:sz w:val="24"/>
+          <w:szCs w:val="24"/>
+          <w:lang w:val="es-AR"/>
+        </w:rPr>
+      </w:pPr>
+      <w:r>
+        <w:rPr>
+          <w:rFonts w:ascii="Arial" w:hAnsi="Arial" w:cs="Arial"/>
+          <w:b/>
+          <w:bCs/>
+          <w:sz w:val="24"/>
+          <w:szCs w:val="24"/>
+          <w:lang w:val="es-AR"/>
+        </w:rPr>
+        <w:t>-Claro.</w:t>
+      </w:r>
+    </w:p>
+    <w:p>
+      <w:pPr>
+        <w:spacing w:line="360" w:lineRule="auto"/>
+        <w:rPr>
+          <w:rFonts w:ascii="Arial" w:hAnsi="Arial" w:cs="Arial"/>
+          <w:b/>
+          <w:bCs/>
+          <w:sz w:val="24"/>
+          <w:szCs w:val="24"/>
+          <w:lang w:val="es-AR"/>
+        </w:rPr>
+      </w:pPr>
+      <w:r>
+        <w:rPr>
+          <w:rFonts w:ascii="Arial" w:hAnsi="Arial" w:cs="Arial"/>
+          <w:b/>
+          <w:bCs/>
+          <w:sz w:val="24"/>
+          <w:szCs w:val="24"/>
+          <w:lang w:val="es-AR"/>
+        </w:rPr>
+        <w:t>-¿…Entrenamiento fuera del campo de prueba? ¿Por qué eso me suena a que me quieres utilizar como un saco de boxeo?...</w:t>
+      </w:r>
+    </w:p>
+    <w:p>
+      <w:pPr>
+        <w:spacing w:line="360" w:lineRule="auto"/>
+        <w:rPr>
+          <w:rFonts w:ascii="Arial" w:hAnsi="Arial" w:cs="Arial"/>
+          <w:b/>
+          <w:bCs/>
+          <w:sz w:val="24"/>
+          <w:szCs w:val="24"/>
+          <w:lang w:val="es-AR"/>
+        </w:rPr>
+      </w:pPr>
+      <w:r>
+        <w:rPr>
+          <w:rFonts w:ascii="Arial" w:hAnsi="Arial" w:cs="Arial"/>
+          <w:b/>
+          <w:bCs/>
+          <w:sz w:val="24"/>
+          <w:szCs w:val="24"/>
+          <w:lang w:val="es-AR"/>
+        </w:rPr>
+        <w:t>La espina de Kaminoa fue invadida por un gran escalosfrio hacia el comentario de Tosaka.</w:t>
+      </w:r>
+    </w:p>
+    <w:p>
+      <w:pPr>
+        <w:spacing w:line="360" w:lineRule="auto"/>
+        <w:rPr>
+          <w:rFonts w:ascii="Arial" w:hAnsi="Arial" w:cs="Arial"/>
+          <w:b/>
+          <w:bCs/>
+          <w:sz w:val="24"/>
+          <w:szCs w:val="24"/>
+          <w:lang w:val="es-AR"/>
+        </w:rPr>
+      </w:pPr>
+      <w:r>
+        <w:rPr>
+          <w:rFonts w:ascii="Arial" w:hAnsi="Arial" w:cs="Arial"/>
+          <w:b/>
+          <w:bCs/>
+          <w:sz w:val="24"/>
+          <w:szCs w:val="24"/>
+          <w:lang w:val="es-AR"/>
+        </w:rPr>
+        <w:t>-Ustedes intente hacer lo mejor posible. Yo convenceré al consejo de enviar u grupo de militares con las lapidas para detener los cañones de plasma y antimateria.</w:t>
+      </w:r>
+    </w:p>
+    <w:p>
+      <w:pPr>
+        <w:spacing w:line="360" w:lineRule="auto"/>
+        <w:rPr>
+          <w:rFonts w:ascii="Arial" w:hAnsi="Arial" w:cs="Arial"/>
+          <w:b/>
+          <w:bCs/>
+          <w:sz w:val="24"/>
+          <w:szCs w:val="24"/>
+          <w:lang w:val="es-AR"/>
+        </w:rPr>
+      </w:pPr>
+      <w:r>
+        <w:rPr>
+          <w:rFonts w:ascii="Arial" w:hAnsi="Arial" w:cs="Arial"/>
+          <w:b/>
+          <w:bCs/>
+          <w:sz w:val="24"/>
+          <w:szCs w:val="24"/>
+          <w:lang w:val="es-AR"/>
+        </w:rPr>
+        <w:t>-Claro. Espero que tenga suerte, Naomi-sana.</w:t>
+      </w:r>
+    </w:p>
+    <w:p>
+      <w:pPr>
+        <w:spacing w:line="360" w:lineRule="auto"/>
+        <w:rPr>
+          <w:rFonts w:ascii="Arial" w:hAnsi="Arial" w:cs="Arial"/>
+          <w:b/>
+          <w:bCs/>
+          <w:sz w:val="24"/>
+          <w:szCs w:val="24"/>
+          <w:lang w:val="es-AR"/>
+        </w:rPr>
+      </w:pPr>
+      <w:r>
+        <w:rPr>
+          <w:rFonts w:ascii="Arial" w:hAnsi="Arial" w:cs="Arial"/>
+          <w:b/>
+          <w:bCs/>
+          <w:sz w:val="24"/>
+          <w:szCs w:val="24"/>
+          <w:lang w:val="es-AR"/>
+        </w:rPr>
+        <w:t>Los ojos del chico se exaltaron al escuchar cañones de plasma y antimateria.</w:t>
+      </w:r>
+    </w:p>
+    <w:p>
+      <w:pPr>
+        <w:spacing w:line="360" w:lineRule="auto"/>
+        <w:rPr>
+          <w:rFonts w:ascii="Arial" w:hAnsi="Arial" w:cs="Arial"/>
+          <w:b/>
+          <w:bCs/>
+          <w:sz w:val="24"/>
+          <w:szCs w:val="24"/>
+          <w:lang w:val="es-AR"/>
+        </w:rPr>
+      </w:pPr>
+      <w:r>
+        <w:rPr>
+          <w:rFonts w:ascii="Arial" w:hAnsi="Arial" w:cs="Arial"/>
+          <w:b/>
+          <w:bCs/>
+          <w:sz w:val="24"/>
+          <w:szCs w:val="24"/>
+          <w:lang w:val="es-AR"/>
+        </w:rPr>
+        <w:t>-¡¡Espera, espera!! ¿¡Cañones de plasma!? ¿¡¡En verdad quieres entrenar con cañones de plasma y de antimateria!!?</w:t>
+      </w:r>
+    </w:p>
+    <w:p>
+      <w:pPr>
+        <w:spacing w:line="360" w:lineRule="auto"/>
+        <w:rPr>
+          <w:rFonts w:ascii="Arial" w:hAnsi="Arial" w:cs="Arial"/>
+          <w:b/>
+          <w:bCs/>
+          <w:sz w:val="24"/>
+          <w:szCs w:val="24"/>
+          <w:lang w:val="es-AR"/>
+        </w:rPr>
+      </w:pPr>
+      <w:r>
+        <w:rPr>
+          <w:rFonts w:ascii="Arial" w:hAnsi="Arial" w:cs="Arial"/>
+          <w:b/>
+          <w:bCs/>
+          <w:sz w:val="24"/>
+          <w:szCs w:val="24"/>
+          <w:lang w:val="es-AR"/>
+        </w:rPr>
+        <w:lastRenderedPageBreak/>
+        <w:t>-Lo nuevo que descubrimos en ti puede ser de utilidad. No seas llorón. Ademas, tengo el traje de Ouwonthum y no me pasara nada si esos cañones llegaran a alcanzarme.</w:t>
+      </w:r>
+    </w:p>
+    <w:p>
+      <w:pPr>
+        <w:spacing w:line="360" w:lineRule="auto"/>
+        <w:rPr>
+          <w:rFonts w:ascii="Arial" w:hAnsi="Arial" w:cs="Arial"/>
+          <w:b/>
+          <w:bCs/>
+          <w:sz w:val="24"/>
+          <w:szCs w:val="24"/>
+          <w:lang w:val="es-AR"/>
+        </w:rPr>
+      </w:pPr>
+      <w:r>
+        <w:rPr>
+          <w:rFonts w:ascii="Arial" w:hAnsi="Arial" w:cs="Arial"/>
+          <w:b/>
+          <w:bCs/>
+          <w:sz w:val="24"/>
+          <w:szCs w:val="24"/>
+          <w:lang w:val="es-AR"/>
+        </w:rPr>
+        <w:t>-¡¡¡No lo digas como si tambien llevara un traje de esos materiales!!! ¡¡Ni mucho menos me utilices como u arma que no necesita ser protegido!! ¡Soy un humano aun, tonta!</w:t>
+      </w:r>
+    </w:p>
+    <w:p>
+      <w:pPr>
+        <w:spacing w:line="360" w:lineRule="auto"/>
+        <w:rPr>
+          <w:rFonts w:ascii="Arial" w:hAnsi="Arial" w:cs="Arial"/>
+          <w:b/>
+          <w:bCs/>
+          <w:sz w:val="24"/>
+          <w:szCs w:val="24"/>
+          <w:lang w:val="es-AR"/>
+        </w:rPr>
+      </w:pPr>
+      <w:r>
+        <w:rPr>
+          <w:rFonts w:ascii="Arial" w:hAnsi="Arial" w:cs="Arial"/>
+          <w:b/>
+          <w:bCs/>
+          <w:sz w:val="24"/>
+          <w:szCs w:val="24"/>
+          <w:lang w:val="es-AR"/>
+        </w:rPr>
+        <w:t>-Ya deja de llorar. Vamos. Iremos en mi auto.</w:t>
+      </w:r>
+    </w:p>
+    <w:p>
+      <w:pPr>
+        <w:spacing w:line="360" w:lineRule="auto"/>
+        <w:rPr>
+          <w:rFonts w:ascii="Arial" w:hAnsi="Arial" w:cs="Arial"/>
+          <w:b/>
+          <w:bCs/>
+          <w:sz w:val="24"/>
+          <w:szCs w:val="24"/>
+          <w:lang w:val="es-AR"/>
+        </w:rPr>
+      </w:pPr>
+      <w:r>
+        <w:rPr>
+          <w:rFonts w:ascii="Arial" w:hAnsi="Arial" w:cs="Arial"/>
+          <w:b/>
+          <w:bCs/>
+          <w:sz w:val="24"/>
+          <w:szCs w:val="24"/>
+          <w:lang w:val="es-AR"/>
+        </w:rPr>
+        <w:t>-¿Por qué me sigues ignorando? ¿¡Esto es una venganza por que te estrellastes contra el edificio!? Oye… Tosaka…</w:t>
+      </w:r>
+    </w:p>
+    <w:p>
+      <w:pPr>
+        <w:spacing w:line="360" w:lineRule="auto"/>
+        <w:rPr>
+          <w:rFonts w:ascii="Arial" w:hAnsi="Arial" w:cs="Arial"/>
+          <w:b/>
+          <w:bCs/>
+          <w:sz w:val="24"/>
+          <w:szCs w:val="24"/>
+          <w:lang w:val="es-AR"/>
+        </w:rPr>
+      </w:pPr>
+      <w:r>
+        <w:rPr>
+          <w:rFonts w:ascii="Arial" w:hAnsi="Arial" w:cs="Arial"/>
+          <w:b/>
+          <w:bCs/>
+          <w:sz w:val="24"/>
+          <w:szCs w:val="24"/>
+          <w:lang w:val="es-AR"/>
+        </w:rPr>
+        <w:t>Kaminoa seguido a Tosaka Sixto que no le prestaba atencion. Puede que ser su venganza o no, pero ahora solo puede pensar en como detener esas maquinas si es que fueron robadas.</w:t>
+      </w:r>
+    </w:p>
+    <w:p>
+      <w:pPr>
+        <w:spacing w:line="360" w:lineRule="auto"/>
+        <w:rPr>
+          <w:rFonts w:ascii="Arial" w:hAnsi="Arial" w:cs="Arial"/>
+          <w:b/>
+          <w:bCs/>
+          <w:sz w:val="24"/>
+          <w:szCs w:val="24"/>
+          <w:lang w:val="es-AR"/>
+        </w:rPr>
+      </w:pPr>
+      <w:r>
+        <w:rPr>
+          <w:rFonts w:ascii="Arial" w:hAnsi="Arial" w:cs="Arial"/>
+          <w:b/>
+          <w:bCs/>
+          <w:sz w:val="24"/>
+          <w:szCs w:val="24"/>
+          <w:lang w:val="es-AR"/>
+        </w:rPr>
+        <w:t>-…</w:t>
+      </w:r>
+    </w:p>
+    <w:p>
+      <w:pPr>
+        <w:spacing w:line="360" w:lineRule="auto"/>
+        <w:rPr>
+          <w:rFonts w:ascii="Arial" w:hAnsi="Arial" w:cs="Arial"/>
+          <w:b/>
+          <w:bCs/>
+          <w:sz w:val="24"/>
+          <w:szCs w:val="24"/>
+          <w:lang w:val="es-AR"/>
+        </w:rPr>
+      </w:pPr>
+      <w:r>
+        <w:rPr>
+          <w:rFonts w:ascii="Arial" w:hAnsi="Arial" w:cs="Arial"/>
+          <w:b/>
+          <w:bCs/>
+          <w:sz w:val="24"/>
+          <w:szCs w:val="24"/>
+          <w:lang w:val="es-AR"/>
+        </w:rPr>
+        <w:t>Naomi no podía comprender nada en lo absoluto. La dejaron fuera de esa conversación en la que parecía que en verdad quería participar. Los observo un poco molesta con sus labios cerrados y sus cachetes inflada como un globo.</w:t>
+      </w:r>
+    </w:p>
+    <w:p>
+      <w:pPr>
+        <w:spacing w:line="360" w:lineRule="auto"/>
+        <w:rPr>
+          <w:rFonts w:ascii="Arial" w:hAnsi="Arial" w:cs="Arial"/>
+          <w:b/>
+          <w:bCs/>
+          <w:sz w:val="24"/>
+          <w:szCs w:val="24"/>
+          <w:lang w:val="es-AR"/>
+        </w:rPr>
+      </w:pPr>
+      <w:r>
+        <w:rPr>
+          <w:rFonts w:ascii="Arial" w:hAnsi="Arial" w:cs="Arial"/>
+          <w:b/>
+          <w:bCs/>
+          <w:sz w:val="24"/>
+          <w:szCs w:val="24"/>
+          <w:lang w:val="es-AR"/>
+        </w:rPr>
+        <w:t>-Yo tambien quería saber de que clase de entrenamiento tenían… De cualquier manera vere las grabaciones yo sola…</w:t>
+      </w:r>
+    </w:p>
+    <w:p>
+      <w:pPr>
+        <w:rPr>
+          <w:rFonts w:ascii="Calibri" w:hAnsi="Calibri" w:cs="Calibri"/>
+          <w:b/>
+          <w:sz w:val="16"/>
+          <w:szCs w:val="16"/>
+          <w:lang w:val="es-AR"/>
+        </w:rPr>
+      </w:pPr>
+    </w:p>
+    <w:p>
+      <w:pPr>
         <w:rPr>
           <w:rFonts w:ascii="Calibri" w:hAnsi="Calibri" w:cs="Calibri"/>
           <w:b/>
@@ -30831,338 +32300,307 @@
           <w:szCs w:val="36"/>
           <w:lang w:val="es-AR"/>
         </w:rPr>
-        <w:t>5</w:t>
-      </w:r>
-    </w:p>
-    <w:p>
-      <w:pPr>
+      </w:pPr>
+      <w:r>
         <w:rPr>
           <w:rFonts w:ascii="Calibri" w:hAnsi="Calibri" w:cs="Calibri"/>
           <w:b/>
           <w:color w:val="2683C6" w:themeColor="accent2"/>
-          <w:lang w:val="es-AR"/>
-        </w:rPr>
-      </w:pPr>
-    </w:p>
-    <w:p>
-      <w:pPr>
-        <w:spacing w:line="360" w:lineRule="auto"/>
-        <w:rPr>
-          <w:rFonts w:ascii="Arial" w:hAnsi="Arial" w:cs="Arial"/>
-          <w:b/>
-          <w:bCs/>
-          <w:sz w:val="24"/>
-          <w:szCs w:val="24"/>
-          <w:lang w:val="es-AR"/>
-        </w:rPr>
-      </w:pPr>
-      <w:r>
-        <w:rPr>
-          <w:rFonts w:ascii="Arial" w:hAnsi="Arial" w:cs="Arial"/>
-          <w:b/>
-          <w:bCs/>
-          <w:sz w:val="24"/>
-          <w:szCs w:val="24"/>
-          <w:lang w:val="es-AR"/>
-        </w:rPr>
-        <w:t>asdasd</w:t>
-      </w:r>
-    </w:p>
-    <w:p>
-      <w:pPr>
-        <w:spacing w:line="360" w:lineRule="auto"/>
-        <w:rPr>
-          <w:rFonts w:ascii="Arial" w:hAnsi="Arial" w:cs="Arial"/>
-          <w:b/>
-          <w:bCs/>
-          <w:sz w:val="24"/>
-          <w:szCs w:val="24"/>
-          <w:lang w:val="es-AR"/>
-        </w:rPr>
-      </w:pPr>
-    </w:p>
-    <w:p>
-      <w:pPr>
-        <w:spacing w:line="360" w:lineRule="auto"/>
-        <w:rPr>
-          <w:rFonts w:ascii="Arial" w:hAnsi="Arial" w:cs="Arial"/>
-          <w:b/>
-          <w:bCs/>
-          <w:sz w:val="24"/>
-          <w:szCs w:val="24"/>
-          <w:lang w:val="es-AR"/>
-        </w:rPr>
-      </w:pPr>
-    </w:p>
-    <w:p>
-      <w:pPr>
-        <w:spacing w:line="360" w:lineRule="auto"/>
-        <w:rPr>
-          <w:rFonts w:ascii="Arial" w:hAnsi="Arial" w:cs="Arial"/>
-          <w:b/>
-          <w:bCs/>
-          <w:sz w:val="24"/>
-          <w:szCs w:val="24"/>
-          <w:lang w:val="es-AR"/>
-        </w:rPr>
-      </w:pPr>
-    </w:p>
-    <w:p>
-      <w:pPr>
-        <w:spacing w:line="360" w:lineRule="auto"/>
-        <w:rPr>
-          <w:rFonts w:ascii="Arial" w:hAnsi="Arial" w:cs="Arial"/>
-          <w:b/>
-          <w:bCs/>
-          <w:sz w:val="24"/>
-          <w:szCs w:val="24"/>
-          <w:lang w:val="es-AR"/>
-        </w:rPr>
-      </w:pPr>
-    </w:p>
-    <w:p>
-      <w:pPr>
-        <w:spacing w:line="360" w:lineRule="auto"/>
-        <w:rPr>
-          <w:rFonts w:ascii="Arial" w:hAnsi="Arial" w:cs="Arial"/>
-          <w:b/>
-          <w:bCs/>
-          <w:sz w:val="24"/>
-          <w:szCs w:val="24"/>
-          <w:lang w:val="es-AR"/>
-        </w:rPr>
-      </w:pPr>
-    </w:p>
-    <w:p>
-      <w:pPr>
-        <w:spacing w:line="360" w:lineRule="auto"/>
-        <w:rPr>
-          <w:rFonts w:ascii="Arial" w:hAnsi="Arial" w:cs="Arial"/>
-          <w:b/>
-          <w:bCs/>
-          <w:sz w:val="24"/>
-          <w:szCs w:val="24"/>
-          <w:lang w:val="es-AR"/>
-        </w:rPr>
-      </w:pPr>
-    </w:p>
-    <w:p>
-      <w:pPr>
-        <w:spacing w:line="360" w:lineRule="auto"/>
-        <w:rPr>
-          <w:rFonts w:ascii="Arial" w:hAnsi="Arial" w:cs="Arial"/>
-          <w:b/>
-          <w:bCs/>
-          <w:sz w:val="24"/>
-          <w:szCs w:val="24"/>
-          <w:lang w:val="es-AR"/>
-        </w:rPr>
-      </w:pPr>
-    </w:p>
-    <w:p>
-      <w:pPr>
-        <w:spacing w:line="360" w:lineRule="auto"/>
-        <w:rPr>
-          <w:rFonts w:ascii="Arial" w:hAnsi="Arial" w:cs="Arial"/>
-          <w:b/>
-          <w:bCs/>
-          <w:sz w:val="24"/>
-          <w:szCs w:val="24"/>
-          <w:lang w:val="es-AR"/>
-        </w:rPr>
-      </w:pPr>
-    </w:p>
-    <w:p>
-      <w:pPr>
-        <w:spacing w:line="360" w:lineRule="auto"/>
-        <w:rPr>
-          <w:rFonts w:ascii="Arial" w:hAnsi="Arial" w:cs="Arial"/>
-          <w:b/>
-          <w:bCs/>
-          <w:sz w:val="24"/>
-          <w:szCs w:val="24"/>
-          <w:lang w:val="es-AR"/>
-        </w:rPr>
-      </w:pPr>
-    </w:p>
-    <w:p>
-      <w:pPr>
-        <w:spacing w:line="360" w:lineRule="auto"/>
-        <w:rPr>
-          <w:rFonts w:ascii="Arial" w:hAnsi="Arial" w:cs="Arial"/>
-          <w:b/>
-          <w:bCs/>
-          <w:sz w:val="24"/>
-          <w:szCs w:val="24"/>
-          <w:lang w:val="es-AR"/>
-        </w:rPr>
-      </w:pPr>
-    </w:p>
-    <w:p>
-      <w:pPr>
-        <w:spacing w:line="360" w:lineRule="auto"/>
-        <w:rPr>
-          <w:rFonts w:ascii="Arial" w:hAnsi="Arial" w:cs="Arial"/>
-          <w:b/>
-          <w:bCs/>
-          <w:sz w:val="24"/>
-          <w:szCs w:val="24"/>
-          <w:lang w:val="es-AR"/>
-        </w:rPr>
-      </w:pPr>
-    </w:p>
-    <w:p>
-      <w:pPr>
-        <w:spacing w:line="360" w:lineRule="auto"/>
-        <w:rPr>
-          <w:rFonts w:ascii="Arial" w:hAnsi="Arial" w:cs="Arial"/>
-          <w:b/>
-          <w:bCs/>
-          <w:sz w:val="24"/>
-          <w:szCs w:val="24"/>
-          <w:lang w:val="es-AR"/>
-        </w:rPr>
-      </w:pPr>
-    </w:p>
-    <w:p>
-      <w:pPr>
-        <w:spacing w:line="360" w:lineRule="auto"/>
-        <w:rPr>
-          <w:rFonts w:ascii="Arial" w:hAnsi="Arial" w:cs="Arial"/>
-          <w:b/>
-          <w:bCs/>
-          <w:sz w:val="24"/>
-          <w:szCs w:val="24"/>
-          <w:lang w:val="es-AR"/>
-        </w:rPr>
-      </w:pPr>
-    </w:p>
-    <w:p>
-      <w:pPr>
-        <w:spacing w:line="360" w:lineRule="auto"/>
-        <w:rPr>
-          <w:rFonts w:ascii="Arial" w:hAnsi="Arial" w:cs="Arial"/>
-          <w:b/>
-          <w:bCs/>
-          <w:sz w:val="24"/>
-          <w:szCs w:val="24"/>
-          <w:lang w:val="es-AR"/>
-        </w:rPr>
-      </w:pPr>
-    </w:p>
-    <w:p>
-      <w:pPr>
-        <w:spacing w:line="360" w:lineRule="auto"/>
-        <w:rPr>
-          <w:rFonts w:ascii="Arial" w:hAnsi="Arial" w:cs="Arial"/>
-          <w:b/>
-          <w:bCs/>
-          <w:sz w:val="24"/>
-          <w:szCs w:val="24"/>
-          <w:lang w:val="es-AR"/>
-        </w:rPr>
-      </w:pPr>
-    </w:p>
-    <w:p>
-      <w:pPr>
-        <w:spacing w:line="360" w:lineRule="auto"/>
-        <w:rPr>
-          <w:rFonts w:ascii="Arial" w:hAnsi="Arial" w:cs="Arial"/>
-          <w:b/>
-          <w:bCs/>
-          <w:sz w:val="24"/>
-          <w:szCs w:val="24"/>
-          <w:lang w:val="es-AR"/>
-        </w:rPr>
-      </w:pPr>
-    </w:p>
-    <w:p>
-      <w:pPr>
-        <w:spacing w:line="360" w:lineRule="auto"/>
-        <w:rPr>
-          <w:rFonts w:ascii="Arial" w:hAnsi="Arial" w:cs="Arial"/>
-          <w:b/>
-          <w:bCs/>
-          <w:sz w:val="24"/>
-          <w:szCs w:val="24"/>
-          <w:lang w:val="es-AR"/>
-        </w:rPr>
-      </w:pPr>
-    </w:p>
-    <w:p>
-      <w:pPr>
-        <w:spacing w:line="360" w:lineRule="auto"/>
-        <w:rPr>
-          <w:rFonts w:ascii="Arial" w:hAnsi="Arial" w:cs="Arial"/>
-          <w:b/>
-          <w:bCs/>
-          <w:sz w:val="24"/>
-          <w:szCs w:val="24"/>
-          <w:lang w:val="es-AR"/>
-        </w:rPr>
-      </w:pPr>
-    </w:p>
-    <w:p>
-      <w:pPr>
-        <w:spacing w:line="360" w:lineRule="auto"/>
-        <w:rPr>
-          <w:rFonts w:ascii="Arial" w:hAnsi="Arial" w:cs="Arial"/>
-          <w:b/>
-          <w:bCs/>
-          <w:sz w:val="24"/>
-          <w:szCs w:val="24"/>
-          <w:lang w:val="es-AR"/>
-        </w:rPr>
-      </w:pPr>
-    </w:p>
-    <w:p>
-      <w:pPr>
-        <w:spacing w:line="360" w:lineRule="auto"/>
-        <w:rPr>
-          <w:rFonts w:ascii="Arial" w:hAnsi="Arial" w:cs="Arial"/>
-          <w:b/>
-          <w:bCs/>
-          <w:sz w:val="24"/>
-          <w:szCs w:val="24"/>
-          <w:lang w:val="es-AR"/>
-        </w:rPr>
-      </w:pPr>
-    </w:p>
-    <w:p>
-      <w:pPr>
-        <w:spacing w:line="360" w:lineRule="auto"/>
-        <w:rPr>
-          <w:rFonts w:ascii="Arial" w:hAnsi="Arial" w:cs="Arial"/>
-          <w:b/>
-          <w:bCs/>
-          <w:sz w:val="24"/>
-          <w:szCs w:val="24"/>
-          <w:lang w:val="es-AR"/>
-        </w:rPr>
-      </w:pPr>
-    </w:p>
-    <w:p>
-      <w:pPr>
-        <w:spacing w:line="360" w:lineRule="auto"/>
-        <w:rPr>
-          <w:rFonts w:ascii="Arial" w:hAnsi="Arial" w:cs="Arial"/>
-          <w:b/>
-          <w:bCs/>
-          <w:sz w:val="24"/>
-          <w:szCs w:val="24"/>
-          <w:lang w:val="es-AR"/>
-        </w:rPr>
-      </w:pPr>
-      <w:r>
-        <w:rPr>
-          <w:rFonts w:ascii="Arial" w:hAnsi="Arial" w:cs="Arial"/>
-          <w:b/>
-          <w:bCs/>
-          <w:sz w:val="24"/>
-          <w:szCs w:val="24"/>
-          <w:lang w:val="es-AR"/>
-        </w:rPr>
-        <w:t>Un problema en los distritos “Z” necesita la ayuda de Sixto y Oziel, los dos van a investigar. P5</w:t>
+          <w:sz w:val="36"/>
+          <w:szCs w:val="36"/>
+          <w:lang w:val="es-AR"/>
+        </w:rPr>
+        <w:t xml:space="preserve">Parte </w:t>
+      </w:r>
+      <w:r>
+        <w:rPr>
+          <w:rFonts w:ascii="Calibri" w:hAnsi="Calibri" w:cs="Calibri"/>
+          <w:b/>
+          <w:color w:val="2683C6" w:themeColor="accent2"/>
+          <w:sz w:val="36"/>
+          <w:szCs w:val="36"/>
+          <w:lang w:val="es-AR"/>
+        </w:rPr>
+        <w:t>6</w:t>
+      </w:r>
+    </w:p>
+    <w:p>
+      <w:pPr>
+        <w:rPr>
+          <w:rFonts w:ascii="Calibri" w:hAnsi="Calibri" w:cs="Calibri"/>
+          <w:b/>
+          <w:color w:val="2683C6" w:themeColor="accent2"/>
+          <w:lang w:val="es-AR"/>
+        </w:rPr>
+      </w:pPr>
+    </w:p>
+    <w:p>
+      <w:pPr>
+        <w:spacing w:line="360" w:lineRule="auto"/>
+        <w:rPr>
+          <w:rFonts w:ascii="Arial" w:hAnsi="Arial" w:cs="Arial"/>
+          <w:b/>
+          <w:bCs/>
+          <w:sz w:val="24"/>
+          <w:szCs w:val="24"/>
+          <w:lang w:val="es-AR"/>
+        </w:rPr>
+      </w:pPr>
+      <w:r>
+        <w:rPr>
+          <w:rFonts w:ascii="Arial" w:hAnsi="Arial" w:cs="Arial"/>
+          <w:b/>
+          <w:bCs/>
+          <w:sz w:val="24"/>
+          <w:szCs w:val="24"/>
+          <w:lang w:val="es-AR"/>
+        </w:rPr>
+        <w:t>asd</w:t>
+      </w:r>
+    </w:p>
+    <w:p>
+      <w:pPr>
+        <w:spacing w:line="360" w:lineRule="auto"/>
+        <w:rPr>
+          <w:rFonts w:ascii="Arial" w:hAnsi="Arial" w:cs="Arial"/>
+          <w:b/>
+          <w:bCs/>
+          <w:sz w:val="24"/>
+          <w:szCs w:val="24"/>
+          <w:lang w:val="es-AR"/>
+        </w:rPr>
+      </w:pPr>
+    </w:p>
+    <w:p>
+      <w:pPr>
+        <w:spacing w:line="360" w:lineRule="auto"/>
+        <w:rPr>
+          <w:rFonts w:ascii="Arial" w:hAnsi="Arial" w:cs="Arial"/>
+          <w:b/>
+          <w:bCs/>
+          <w:sz w:val="24"/>
+          <w:szCs w:val="24"/>
+          <w:lang w:val="es-AR"/>
+        </w:rPr>
+      </w:pPr>
+    </w:p>
+    <w:p>
+      <w:pPr>
+        <w:spacing w:line="360" w:lineRule="auto"/>
+        <w:rPr>
+          <w:rFonts w:ascii="Arial" w:hAnsi="Arial" w:cs="Arial"/>
+          <w:b/>
+          <w:bCs/>
+          <w:sz w:val="24"/>
+          <w:szCs w:val="24"/>
+          <w:lang w:val="es-AR"/>
+        </w:rPr>
+      </w:pPr>
+    </w:p>
+    <w:p>
+      <w:pPr>
+        <w:spacing w:line="360" w:lineRule="auto"/>
+        <w:rPr>
+          <w:rFonts w:ascii="Arial" w:hAnsi="Arial" w:cs="Arial"/>
+          <w:b/>
+          <w:bCs/>
+          <w:sz w:val="24"/>
+          <w:szCs w:val="24"/>
+          <w:lang w:val="es-AR"/>
+        </w:rPr>
+      </w:pPr>
+    </w:p>
+    <w:p>
+      <w:pPr>
+        <w:spacing w:line="360" w:lineRule="auto"/>
+        <w:rPr>
+          <w:rFonts w:ascii="Arial" w:hAnsi="Arial" w:cs="Arial"/>
+          <w:b/>
+          <w:bCs/>
+          <w:sz w:val="24"/>
+          <w:szCs w:val="24"/>
+          <w:lang w:val="es-AR"/>
+        </w:rPr>
+      </w:pPr>
+    </w:p>
+    <w:p>
+      <w:pPr>
+        <w:spacing w:line="360" w:lineRule="auto"/>
+        <w:rPr>
+          <w:rFonts w:ascii="Arial" w:hAnsi="Arial" w:cs="Arial"/>
+          <w:b/>
+          <w:bCs/>
+          <w:sz w:val="24"/>
+          <w:szCs w:val="24"/>
+          <w:lang w:val="es-AR"/>
+        </w:rPr>
+      </w:pPr>
+    </w:p>
+    <w:p>
+      <w:pPr>
+        <w:spacing w:line="360" w:lineRule="auto"/>
+        <w:rPr>
+          <w:rFonts w:ascii="Arial" w:hAnsi="Arial" w:cs="Arial"/>
+          <w:b/>
+          <w:bCs/>
+          <w:sz w:val="24"/>
+          <w:szCs w:val="24"/>
+          <w:lang w:val="es-AR"/>
+        </w:rPr>
+      </w:pPr>
+    </w:p>
+    <w:p>
+      <w:pPr>
+        <w:spacing w:line="360" w:lineRule="auto"/>
+        <w:rPr>
+          <w:rFonts w:ascii="Arial" w:hAnsi="Arial" w:cs="Arial"/>
+          <w:b/>
+          <w:bCs/>
+          <w:sz w:val="24"/>
+          <w:szCs w:val="24"/>
+          <w:lang w:val="es-AR"/>
+        </w:rPr>
+      </w:pPr>
+    </w:p>
+    <w:p>
+      <w:pPr>
+        <w:spacing w:line="360" w:lineRule="auto"/>
+        <w:rPr>
+          <w:rFonts w:ascii="Arial" w:hAnsi="Arial" w:cs="Arial"/>
+          <w:b/>
+          <w:bCs/>
+          <w:sz w:val="24"/>
+          <w:szCs w:val="24"/>
+          <w:lang w:val="es-AR"/>
+        </w:rPr>
+      </w:pPr>
+    </w:p>
+    <w:p>
+      <w:pPr>
+        <w:spacing w:line="360" w:lineRule="auto"/>
+        <w:rPr>
+          <w:rFonts w:ascii="Arial" w:hAnsi="Arial" w:cs="Arial"/>
+          <w:b/>
+          <w:bCs/>
+          <w:sz w:val="24"/>
+          <w:szCs w:val="24"/>
+          <w:lang w:val="es-AR"/>
+        </w:rPr>
+      </w:pPr>
+    </w:p>
+    <w:p>
+      <w:pPr>
+        <w:spacing w:line="360" w:lineRule="auto"/>
+        <w:rPr>
+          <w:rFonts w:ascii="Arial" w:hAnsi="Arial" w:cs="Arial"/>
+          <w:b/>
+          <w:bCs/>
+          <w:sz w:val="24"/>
+          <w:szCs w:val="24"/>
+          <w:lang w:val="es-AR"/>
+        </w:rPr>
+      </w:pPr>
+    </w:p>
+    <w:p>
+      <w:pPr>
+        <w:spacing w:line="360" w:lineRule="auto"/>
+        <w:rPr>
+          <w:rFonts w:ascii="Arial" w:hAnsi="Arial" w:cs="Arial"/>
+          <w:b/>
+          <w:bCs/>
+          <w:sz w:val="24"/>
+          <w:szCs w:val="24"/>
+          <w:lang w:val="es-AR"/>
+        </w:rPr>
+      </w:pPr>
+    </w:p>
+    <w:p>
+      <w:pPr>
+        <w:spacing w:line="360" w:lineRule="auto"/>
+        <w:rPr>
+          <w:rFonts w:ascii="Arial" w:hAnsi="Arial" w:cs="Arial"/>
+          <w:b/>
+          <w:bCs/>
+          <w:sz w:val="24"/>
+          <w:szCs w:val="24"/>
+          <w:lang w:val="es-AR"/>
+        </w:rPr>
+      </w:pPr>
+    </w:p>
+    <w:p>
+      <w:pPr>
+        <w:spacing w:line="360" w:lineRule="auto"/>
+        <w:rPr>
+          <w:rFonts w:ascii="Arial" w:hAnsi="Arial" w:cs="Arial"/>
+          <w:b/>
+          <w:bCs/>
+          <w:sz w:val="24"/>
+          <w:szCs w:val="24"/>
+          <w:lang w:val="es-AR"/>
+        </w:rPr>
+      </w:pPr>
+    </w:p>
+    <w:p>
+      <w:pPr>
+        <w:spacing w:line="360" w:lineRule="auto"/>
+        <w:rPr>
+          <w:rFonts w:ascii="Arial" w:hAnsi="Arial" w:cs="Arial"/>
+          <w:b/>
+          <w:bCs/>
+          <w:sz w:val="24"/>
+          <w:szCs w:val="24"/>
+          <w:lang w:val="es-AR"/>
+        </w:rPr>
+      </w:pPr>
+    </w:p>
+    <w:p>
+      <w:pPr>
+        <w:spacing w:line="360" w:lineRule="auto"/>
+        <w:rPr>
+          <w:rFonts w:ascii="Arial" w:hAnsi="Arial" w:cs="Arial"/>
+          <w:b/>
+          <w:bCs/>
+          <w:sz w:val="24"/>
+          <w:szCs w:val="24"/>
+          <w:lang w:val="es-AR"/>
+        </w:rPr>
+      </w:pPr>
+    </w:p>
+    <w:p>
+      <w:pPr>
+        <w:spacing w:line="360" w:lineRule="auto"/>
+        <w:rPr>
+          <w:rFonts w:ascii="Arial" w:hAnsi="Arial" w:cs="Arial"/>
+          <w:b/>
+          <w:bCs/>
+          <w:sz w:val="24"/>
+          <w:szCs w:val="24"/>
+          <w:lang w:val="es-AR"/>
+        </w:rPr>
+      </w:pPr>
+      <w:r>
+        <w:rPr>
+          <w:rFonts w:ascii="Arial" w:hAnsi="Arial" w:cs="Arial"/>
+          <w:b/>
+          <w:bCs/>
+          <w:sz w:val="24"/>
+          <w:szCs w:val="24"/>
+          <w:lang w:val="es-AR"/>
+        </w:rPr>
+        <w:t>Oziel y Tosaka hablan sobre por que van ellos y no los militares y de que clase de maquina van a enfrentar</w:t>
+      </w:r>
+      <w:bookmarkStart w:id="0" w:name="_GoBack"/>
+      <w:bookmarkEnd w:id="0"/>
+      <w:r>
+        <w:rPr>
+          <w:rFonts w:ascii="Arial" w:hAnsi="Arial" w:cs="Arial"/>
+          <w:b/>
+          <w:bCs/>
+          <w:sz w:val="24"/>
+          <w:szCs w:val="24"/>
+          <w:lang w:val="es-AR"/>
+        </w:rPr>
+        <w:t>. 6</w:t>
       </w:r>
     </w:p>
     <w:p>
@@ -31230,7 +32668,7 @@
           <w:szCs w:val="24"/>
           <w:lang w:val="es-AR"/>
         </w:rPr>
-        <w:t>6</w:t>
+        <w:t>7</w:t>
       </w:r>
     </w:p>
     <w:p>
@@ -31287,7 +32725,7 @@
           <w:szCs w:val="24"/>
           <w:lang w:val="es-AR"/>
         </w:rPr>
-        <w:t>7</w:t>
+        <w:t>8</w:t>
       </w:r>
     </w:p>
     <w:p>
@@ -31432,7 +32870,18 @@
           <w:szCs w:val="24"/>
           <w:lang w:val="es-AR"/>
         </w:rPr>
-        <w:t xml:space="preserve"> P8</w:t>
+        <w:t xml:space="preserve"> P</w:t>
+      </w:r>
+      <w:r>
+        <w:rPr>
+          <w:rFonts w:ascii="Arial" w:hAnsi="Arial" w:cs="Arial"/>
+          <w:b/>
+          <w:bCs/>
+          <w:sz w:val="24"/>
+          <w:szCs w:val="24"/>
+          <w:lang w:val="es-AR"/>
+        </w:rPr>
+        <w:t>9</w:t>
       </w:r>
     </w:p>
     <w:p>
@@ -31478,7 +32927,18 @@
           <w:szCs w:val="24"/>
           <w:lang w:val="es-AR"/>
         </w:rPr>
-        <w:t>. P9</w:t>
+        <w:t>. P</w:t>
+      </w:r>
+      <w:r>
+        <w:rPr>
+          <w:rFonts w:ascii="Arial" w:hAnsi="Arial" w:cs="Arial"/>
+          <w:b/>
+          <w:bCs/>
+          <w:sz w:val="24"/>
+          <w:szCs w:val="24"/>
+          <w:lang w:val="es-AR"/>
+        </w:rPr>
+        <w:t>10</w:t>
       </w:r>
     </w:p>
     <w:p>
@@ -31524,81 +32984,124 @@
           <w:szCs w:val="24"/>
           <w:lang w:val="es-AR"/>
         </w:rPr>
-        <w:t xml:space="preserve"> luego de destruir la maquina militar. P10</w:t>
-      </w:r>
-    </w:p>
-    <w:p>
-      <w:pPr>
-        <w:spacing w:line="360" w:lineRule="auto"/>
-        <w:rPr>
-          <w:rFonts w:ascii="Arial" w:hAnsi="Arial" w:cs="Arial"/>
-          <w:b/>
-          <w:bCs/>
-          <w:sz w:val="24"/>
-          <w:szCs w:val="24"/>
-          <w:lang w:val="es-AR"/>
-        </w:rPr>
-      </w:pPr>
-      <w:r>
-        <w:rPr>
-          <w:rFonts w:ascii="Arial" w:hAnsi="Arial" w:cs="Arial"/>
-          <w:b/>
-          <w:bCs/>
-          <w:sz w:val="24"/>
-          <w:szCs w:val="24"/>
-          <w:lang w:val="es-AR"/>
-        </w:rPr>
-        <w:t>La misma pelea que P10 alargada. P11</w:t>
-      </w:r>
-    </w:p>
-    <w:p>
-      <w:pPr>
-        <w:spacing w:line="360" w:lineRule="auto"/>
-        <w:rPr>
-          <w:rFonts w:ascii="Arial" w:hAnsi="Arial" w:cs="Arial"/>
-          <w:b/>
-          <w:bCs/>
-          <w:sz w:val="24"/>
-          <w:szCs w:val="24"/>
-          <w:lang w:val="es-AR"/>
-        </w:rPr>
-      </w:pPr>
-    </w:p>
-    <w:p>
-      <w:pPr>
-        <w:spacing w:line="360" w:lineRule="auto"/>
-        <w:rPr>
-          <w:rFonts w:ascii="Arial" w:hAnsi="Arial" w:cs="Arial"/>
-          <w:b/>
-          <w:bCs/>
-          <w:sz w:val="24"/>
-          <w:szCs w:val="24"/>
-          <w:lang w:val="es-AR"/>
-        </w:rPr>
-      </w:pPr>
-    </w:p>
-    <w:p>
-      <w:pPr>
-        <w:spacing w:line="360" w:lineRule="auto"/>
-        <w:rPr>
-          <w:rFonts w:ascii="Arial" w:hAnsi="Arial" w:cs="Arial"/>
-          <w:b/>
-          <w:bCs/>
-          <w:sz w:val="24"/>
-          <w:szCs w:val="24"/>
-          <w:lang w:val="es-AR"/>
-        </w:rPr>
-      </w:pPr>
-      <w:r>
-        <w:rPr>
-          <w:rFonts w:ascii="Arial" w:hAnsi="Arial" w:cs="Arial"/>
-          <w:b/>
-          <w:bCs/>
-          <w:sz w:val="24"/>
-          <w:szCs w:val="24"/>
-          <w:lang w:val="es-AR"/>
-        </w:rPr>
-        <w:lastRenderedPageBreak/>
+        <w:t xml:space="preserve"> luego de destruir la maquina militar. P1</w:t>
+      </w:r>
+      <w:r>
+        <w:rPr>
+          <w:rFonts w:ascii="Arial" w:hAnsi="Arial" w:cs="Arial"/>
+          <w:b/>
+          <w:bCs/>
+          <w:sz w:val="24"/>
+          <w:szCs w:val="24"/>
+          <w:lang w:val="es-AR"/>
+        </w:rPr>
+        <w:t>1</w:t>
+      </w:r>
+    </w:p>
+    <w:p>
+      <w:pPr>
+        <w:spacing w:line="360" w:lineRule="auto"/>
+        <w:rPr>
+          <w:rFonts w:ascii="Arial" w:hAnsi="Arial" w:cs="Arial"/>
+          <w:b/>
+          <w:bCs/>
+          <w:sz w:val="24"/>
+          <w:szCs w:val="24"/>
+          <w:lang w:val="es-AR"/>
+        </w:rPr>
+      </w:pPr>
+      <w:r>
+        <w:rPr>
+          <w:rFonts w:ascii="Arial" w:hAnsi="Arial" w:cs="Arial"/>
+          <w:b/>
+          <w:bCs/>
+          <w:sz w:val="24"/>
+          <w:szCs w:val="24"/>
+          <w:lang w:val="es-AR"/>
+        </w:rPr>
+        <w:t>La misma pelea que P1</w:t>
+      </w:r>
+      <w:r>
+        <w:rPr>
+          <w:rFonts w:ascii="Arial" w:hAnsi="Arial" w:cs="Arial"/>
+          <w:b/>
+          <w:bCs/>
+          <w:sz w:val="24"/>
+          <w:szCs w:val="24"/>
+          <w:lang w:val="es-AR"/>
+        </w:rPr>
+        <w:t>1</w:t>
+      </w:r>
+      <w:r>
+        <w:rPr>
+          <w:rFonts w:ascii="Arial" w:hAnsi="Arial" w:cs="Arial"/>
+          <w:b/>
+          <w:bCs/>
+          <w:sz w:val="24"/>
+          <w:szCs w:val="24"/>
+          <w:lang w:val="es-AR"/>
+        </w:rPr>
+        <w:t xml:space="preserve"> alargada. P1</w:t>
+      </w:r>
+      <w:r>
+        <w:rPr>
+          <w:rFonts w:ascii="Arial" w:hAnsi="Arial" w:cs="Arial"/>
+          <w:b/>
+          <w:bCs/>
+          <w:sz w:val="24"/>
+          <w:szCs w:val="24"/>
+          <w:lang w:val="es-AR"/>
+        </w:rPr>
+        <w:t>2</w:t>
+      </w:r>
+    </w:p>
+    <w:p>
+      <w:pPr>
+        <w:spacing w:line="360" w:lineRule="auto"/>
+        <w:rPr>
+          <w:rFonts w:ascii="Arial" w:hAnsi="Arial" w:cs="Arial"/>
+          <w:b/>
+          <w:bCs/>
+          <w:sz w:val="24"/>
+          <w:szCs w:val="24"/>
+          <w:lang w:val="es-AR"/>
+        </w:rPr>
+      </w:pPr>
+    </w:p>
+    <w:p>
+      <w:pPr>
+        <w:spacing w:line="360" w:lineRule="auto"/>
+        <w:rPr>
+          <w:rFonts w:ascii="Arial" w:hAnsi="Arial" w:cs="Arial"/>
+          <w:b/>
+          <w:bCs/>
+          <w:sz w:val="24"/>
+          <w:szCs w:val="24"/>
+          <w:lang w:val="es-AR"/>
+        </w:rPr>
+      </w:pPr>
+    </w:p>
+    <w:p>
+      <w:pPr>
+        <w:spacing w:line="360" w:lineRule="auto"/>
+        <w:rPr>
+          <w:rFonts w:ascii="Arial" w:hAnsi="Arial" w:cs="Arial"/>
+          <w:b/>
+          <w:bCs/>
+          <w:sz w:val="24"/>
+          <w:szCs w:val="24"/>
+          <w:lang w:val="es-AR"/>
+        </w:rPr>
+      </w:pPr>
+      <w:r>
+        <w:rPr>
+          <w:rFonts w:ascii="Arial" w:hAnsi="Arial" w:cs="Arial"/>
+          <w:b/>
+          <w:bCs/>
+          <w:sz w:val="24"/>
+          <w:szCs w:val="24"/>
+          <w:lang w:val="es-AR"/>
+        </w:rPr>
         <w:t xml:space="preserve">Capítulo 2: </w:t>
       </w:r>
       <w:r>
@@ -37382,7 +38885,7 @@
 </file>
 
 <file path=customXml/itemProps1.xml><?xml version="1.0" encoding="utf-8"?>
-<ds:datastoreItem xmlns:ds="http://schemas.openxmlformats.org/officeDocument/2006/customXml" ds:itemID="{2800248D-D7C8-4A4A-AF4A-7F2807F6C6D2}">
+<ds:datastoreItem xmlns:ds="http://schemas.openxmlformats.org/officeDocument/2006/customXml" ds:itemID="{8F0D1735-6643-4F6A-A639-C5B0662EE693}">
   <ds:schemaRefs>
     <ds:schemaRef ds:uri="http://schemas.openxmlformats.org/officeDocument/2006/bibliography"/>
   </ds:schemaRefs>

</xml_diff>